<commit_message>
move panda-rail to panda-lane
</commit_message>
<xml_diff>
--- a/docs/docs/panda_ja.docx
+++ b/docs/docs/panda_ja.docx
@@ -1,6 +1,6 @@
 
 <file path=word/document.xml><?xml version="1.0" encoding="utf-8"?>
-<w:document xmlns:wpc="http://schemas.microsoft.com/office/word/2010/wordprocessingCanvas" xmlns:cx="http://schemas.microsoft.com/office/drawing/2014/chartex" xmlns:cx1="http://schemas.microsoft.com/office/drawing/2015/9/8/chartex" xmlns:cx2="http://schemas.microsoft.com/office/drawing/2015/10/21/chartex" xmlns:cx3="http://schemas.microsoft.com/office/drawing/2016/5/9/chartex" xmlns:cx4="http://schemas.microsoft.com/office/drawing/2016/5/10/chartex" xmlns:cx5="http://schemas.microsoft.com/office/drawing/2016/5/11/chartex" xmlns:mc="http://schemas.openxmlformats.org/markup-compatibility/2006" xmlns:o="urn:schemas-microsoft-com:office:office" xmlns:r="http://schemas.openxmlformats.org/officeDocument/2006/relationships" xmlns:m="http://schemas.openxmlformats.org/officeDocument/2006/math" xmlns:v="urn:schemas-microsoft-com:vml" xmlns:wp14="http://schemas.microsoft.com/office/word/2010/wordprocessingDrawing" xmlns:wp="http://schemas.openxmlformats.org/drawingml/2006/wordprocessingDrawing" xmlns:w10="urn:schemas-microsoft-com:office:word" xmlns:w="http://schemas.openxmlformats.org/wordprocessingml/2006/main" xmlns:w14="http://schemas.microsoft.com/office/word/2010/wordml" xmlns:w15="http://schemas.microsoft.com/office/word/2012/wordml" xmlns:w16se="http://schemas.microsoft.com/office/word/2015/wordml/symex" xmlns:wpg="http://schemas.microsoft.com/office/word/2010/wordprocessingGroup" xmlns:wpi="http://schemas.microsoft.com/office/word/2010/wordprocessingInk" xmlns:wne="http://schemas.microsoft.com/office/word/2006/wordml" xmlns:wps="http://schemas.microsoft.com/office/word/2010/wordprocessingShape" mc:Ignorable="w14 w15 w16se wp14">
+<w:document xmlns:wpc="http://schemas.microsoft.com/office/word/2010/wordprocessingCanvas" xmlns:mo="http://schemas.microsoft.com/office/mac/office/2008/main" xmlns:mc="http://schemas.openxmlformats.org/markup-compatibility/2006" xmlns:mv="urn:schemas-microsoft-com:mac:vml" xmlns:o="urn:schemas-microsoft-com:office:office" xmlns:r="http://schemas.openxmlformats.org/officeDocument/2006/relationships" xmlns:m="http://schemas.openxmlformats.org/officeDocument/2006/math" xmlns:v="urn:schemas-microsoft-com:vml" xmlns:wp14="http://schemas.microsoft.com/office/word/2010/wordprocessingDrawing" xmlns:wp="http://schemas.openxmlformats.org/drawingml/2006/wordprocessingDrawing" xmlns:w10="urn:schemas-microsoft-com:office:word" xmlns:w="http://schemas.openxmlformats.org/wordprocessingml/2006/main" xmlns:w14="http://schemas.microsoft.com/office/word/2010/wordml" xmlns:w15="http://schemas.microsoft.com/office/word/2012/wordml" xmlns:wpg="http://schemas.microsoft.com/office/word/2010/wordprocessingGroup" xmlns:wpi="http://schemas.microsoft.com/office/word/2010/wordprocessingInk" xmlns:wne="http://schemas.microsoft.com/office/word/2006/wordml" xmlns:wps="http://schemas.microsoft.com/office/word/2010/wordprocessingShape" mc:Ignorable="w14 w15 wp14">
   <w:body>
     <w:p>
       <w:pPr>
@@ -12,6 +12,8 @@
           <w:lang w:eastAsia="zh-CN"/>
         </w:rPr>
       </w:pPr>
+      <w:bookmarkStart w:id="0" w:name="_GoBack"/>
+      <w:bookmarkEnd w:id="0"/>
     </w:p>
     <w:p>
       <w:pPr>
@@ -290,8 +292,6 @@
         </w:rPr>
       </w:pPr>
     </w:p>
-    <w:bookmarkStart w:id="0" w:name="_GoBack"/>
-    <w:bookmarkEnd w:id="0"/>
     <w:p>
       <w:pPr>
         <w:pStyle w:val="TOC1"/>
@@ -2262,7 +2262,27 @@
           <w:sz w:val="28"/>
           <w:szCs w:val="28"/>
         </w:rPr>
-        <w:t>業務ロジックの作成は簡単</w:t>
+        <w:t>業務ロジックの作成</w:t>
+      </w:r>
+      <w:proofErr w:type="gramStart"/>
+      <w:r>
+        <w:rPr>
+          <w:rFonts w:ascii="Arial" w:eastAsia="ＭＳ ゴシック" w:hAnsi="ＭＳ ゴシック" w:cs="Arial" w:hint="eastAsia"/>
+          <w:b/>
+          <w:sz w:val="28"/>
+          <w:szCs w:val="28"/>
+        </w:rPr>
+        <w:t>は</w:t>
+      </w:r>
+      <w:proofErr w:type="gramEnd"/>
+      <w:r>
+        <w:rPr>
+          <w:rFonts w:ascii="Arial" w:eastAsia="ＭＳ ゴシック" w:hAnsi="ＭＳ ゴシック" w:cs="Arial" w:hint="eastAsia"/>
+          <w:b/>
+          <w:sz w:val="28"/>
+          <w:szCs w:val="28"/>
+        </w:rPr>
+        <w:t>簡単</w:t>
       </w:r>
       <w:r>
         <w:rPr>
@@ -2278,7 +2298,25 @@
           <w:sz w:val="28"/>
           <w:szCs w:val="28"/>
         </w:rPr>
-        <w:t>業務開発者は、</w:t>
+        <w:t>業務開発者</w:t>
+      </w:r>
+      <w:proofErr w:type="gramStart"/>
+      <w:r>
+        <w:rPr>
+          <w:rFonts w:ascii="Arial" w:eastAsia="ＭＳ ゴシック" w:hAnsi="ＭＳ ゴシック" w:cs="Arial" w:hint="eastAsia"/>
+          <w:sz w:val="28"/>
+          <w:szCs w:val="28"/>
+        </w:rPr>
+        <w:t>は</w:t>
+      </w:r>
+      <w:proofErr w:type="gramEnd"/>
+      <w:r>
+        <w:rPr>
+          <w:rFonts w:ascii="Arial" w:eastAsia="ＭＳ ゴシック" w:hAnsi="ＭＳ ゴシック" w:cs="Arial" w:hint="eastAsia"/>
+          <w:sz w:val="28"/>
+          <w:szCs w:val="28"/>
+        </w:rPr>
+        <w:t>、</w:t>
       </w:r>
       <w:r>
         <w:rPr>
@@ -2619,7 +2657,7 @@
         <mc:AlternateContent>
           <mc:Choice Requires="wpc">
             <w:drawing>
-              <wp:inline distT="0" distB="0" distL="0" distR="0">
+              <wp:inline distT="0" distB="0" distL="0" distR="0" wp14:anchorId="56417513" wp14:editId="28353F82">
                 <wp:extent cx="7886700" cy="4000500"/>
                 <wp:effectExtent l="22225" t="16510" r="0" b="2540"/>
                 <wp:docPr id="350" name="Canvas 350"/>
@@ -4798,7 +4836,7 @@
               </wp:inline>
             </w:drawing>
           </mc:Choice>
-          <mc:Fallback>
+          <mc:Fallback xmlns:w16se="http://schemas.microsoft.com/office/word/2015/wordml/symex" xmlns:cx5="http://schemas.microsoft.com/office/drawing/2016/5/11/chartex" xmlns:cx4="http://schemas.microsoft.com/office/drawing/2016/5/10/chartex" xmlns:cx3="http://schemas.microsoft.com/office/drawing/2016/5/9/chartex" xmlns:cx2="http://schemas.microsoft.com/office/drawing/2015/10/21/chartex" xmlns:cx1="http://schemas.microsoft.com/office/drawing/2015/9/8/chartex" xmlns:cx="http://schemas.microsoft.com/office/drawing/2014/chartex">
             <w:pict>
               <v:group id="Canvas 350" o:spid="_x0000_s1026" editas="canvas" style="width:621pt;height:315pt;mso-position-horizontal-relative:char;mso-position-vertical-relative:line" coordsize="78867,40005" o:gfxdata="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">
                 <v:shapetype id="_x0000_t75" coordsize="21600,21600" o:spt="75" o:preferrelative="t" path="m@4@5l@4@11@9@11@9@5xe" filled="f" stroked="f">
@@ -6076,7 +6114,7 @@
         <mc:AlternateContent>
           <mc:Choice Requires="wpc">
             <w:drawing>
-              <wp:inline distT="0" distB="0" distL="0" distR="0">
+              <wp:inline distT="0" distB="0" distL="0" distR="0" wp14:anchorId="1DD228DC" wp14:editId="2276301A">
                 <wp:extent cx="8001000" cy="3129915"/>
                 <wp:effectExtent l="0" t="19050" r="0" b="0"/>
                 <wp:docPr id="515" name="Canvas 515"/>
@@ -6235,7 +6273,18 @@
                                     <w:sz w:val="24"/>
                                     <w:lang w:val="ja-JP" w:eastAsia="zh-CN"/>
                                   </w:rPr>
-                                  <w:t xml:space="preserve"> Browser</w:t>
+                                  <w:t xml:space="preserve"> </w:t>
+                                </w:r>
+                                <w:r>
+                                  <w:rPr>
+                                    <w:rFonts w:ascii="Arial" w:eastAsia="SimSun" w:hAnsi="Arial" w:cs="Arial"/>
+                                    <w:b/>
+                                    <w:bCs/>
+                                    <w:color w:val="000000"/>
+                                    <w:sz w:val="24"/>
+                                    <w:lang w:val="ja-JP" w:eastAsia="zh-CN"/>
+                                  </w:rPr>
+                                  <w:t>Browser</w:t>
                                 </w:r>
                               </w:p>
                             </w:txbxContent>
@@ -6831,7 +6880,7 @@
                           <w:txbxContent>
                             <w:p>
                               <w:pPr>
-                                <w:ind w:left="239" w:hangingChars="99" w:hanging="239"/>
+                                <w:ind w:left="238" w:hangingChars="99" w:hanging="238"/>
                                 <w:jc w:val="center"/>
                                 <w:rPr>
                                   <w:rFonts w:ascii="Arial" w:eastAsia="SimSun" w:hAnsi="Arial" w:cs="Arial"/>
@@ -6946,7 +6995,7 @@
                           <w:txbxContent>
                             <w:p>
                               <w:pPr>
-                                <w:ind w:left="239" w:hangingChars="99" w:hanging="239"/>
+                                <w:ind w:left="238" w:hangingChars="99" w:hanging="238"/>
                                 <w:jc w:val="center"/>
                                 <w:rPr>
                                   <w:rFonts w:ascii="Arial" w:eastAsia="SimSun" w:hAnsi="Arial" w:cs="Arial"/>
@@ -7000,7 +7049,7 @@
                           <w:txbxContent>
                             <w:p>
                               <w:pPr>
-                                <w:ind w:left="239" w:hangingChars="99" w:hanging="239"/>
+                                <w:ind w:left="238" w:hangingChars="99" w:hanging="238"/>
                                 <w:jc w:val="center"/>
                                 <w:rPr>
                                   <w:rFonts w:ascii="Arial" w:eastAsia="SimSun" w:hAnsi="Arial" w:cs="Arial"/>
@@ -7213,7 +7262,7 @@
               </wp:inline>
             </w:drawing>
           </mc:Choice>
-          <mc:Fallback>
+          <mc:Fallback xmlns:w16se="http://schemas.microsoft.com/office/word/2015/wordml/symex" xmlns:cx5="http://schemas.microsoft.com/office/drawing/2016/5/11/chartex" xmlns:cx4="http://schemas.microsoft.com/office/drawing/2016/5/10/chartex" xmlns:cx3="http://schemas.microsoft.com/office/drawing/2016/5/9/chartex" xmlns:cx2="http://schemas.microsoft.com/office/drawing/2015/10/21/chartex" xmlns:cx1="http://schemas.microsoft.com/office/drawing/2015/9/8/chartex" xmlns:cx="http://schemas.microsoft.com/office/drawing/2014/chartex">
             <w:pict>
               <v:group id="Canvas 515" o:spid="_x0000_s1044" editas="canvas" style="width:630pt;height:246.45pt;mso-position-horizontal-relative:char;mso-position-vertical-relative:line" coordsize="80010,31299" o:gfxdata="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">
                 <v:shape id="_x0000_s1045" type="#_x0000_t75" style="position:absolute;width:80010;height:31299;visibility:visible;mso-wrap-style:square">
@@ -8115,13 +8164,109 @@
                 <w:sz w:val="24"/>
               </w:rPr>
             </w:pPr>
+            <w:proofErr w:type="spellStart"/>
             <w:r>
               <w:rPr>
                 <w:rFonts w:ascii="Consolas" w:hAnsi="Consolas" w:cs="Arial"/>
                 <w:kern w:val="0"/>
                 <w:sz w:val="24"/>
               </w:rPr>
-              <w:t>Ioc/Mvc/TagLib</w:t>
+              <w:t>Ioc</w:t>
+            </w:r>
+            <w:proofErr w:type="spellEnd"/>
+            <w:r>
+              <w:rPr>
+                <w:rFonts w:ascii="Consolas" w:hAnsi="Consolas" w:cs="Arial"/>
+                <w:kern w:val="0"/>
+                <w:sz w:val="24"/>
+              </w:rPr>
+              <w:t>/</w:t>
+            </w:r>
+            <w:proofErr w:type="spellStart"/>
+            <w:r>
+              <w:rPr>
+                <w:rFonts w:ascii="Consolas" w:hAnsi="Consolas" w:cs="Arial"/>
+                <w:kern w:val="0"/>
+                <w:sz w:val="24"/>
+              </w:rPr>
+              <w:t>Mvc</w:t>
+            </w:r>
+            <w:proofErr w:type="spellEnd"/>
+            <w:r>
+              <w:rPr>
+                <w:rFonts w:ascii="Consolas" w:hAnsi="Consolas" w:cs="Arial"/>
+                <w:kern w:val="0"/>
+                <w:sz w:val="24"/>
+              </w:rPr>
+              <w:t>/</w:t>
+            </w:r>
+            <w:proofErr w:type="spellStart"/>
+            <w:r>
+              <w:rPr>
+                <w:rFonts w:ascii="Consolas" w:hAnsi="Consolas" w:cs="Arial"/>
+                <w:kern w:val="0"/>
+                <w:sz w:val="24"/>
+              </w:rPr>
+              <w:t>TagLib</w:t>
+            </w:r>
+            <w:proofErr w:type="spellEnd"/>
+            <w:r>
+              <w:rPr>
+                <w:rFonts w:ascii="Consolas" w:hAnsi="Consolas" w:cs="Arial"/>
+                <w:kern w:val="0"/>
+                <w:sz w:val="24"/>
+              </w:rPr>
+              <w:t>モジュール。</w:t>
+            </w:r>
+          </w:p>
+        </w:tc>
+      </w:tr>
+      <w:tr>
+        <w:tc>
+          <w:tcPr>
+            <w:tcW w:w="2070" w:type="dxa"/>
+            <w:shd w:val="clear" w:color="auto" w:fill="auto"/>
+          </w:tcPr>
+          <w:p>
+            <w:pPr>
+              <w:spacing w:line="440" w:lineRule="exact"/>
+              <w:rPr>
+                <w:rFonts w:ascii="Consolas" w:hAnsi="Consolas" w:cs="Arial"/>
+                <w:kern w:val="0"/>
+                <w:sz w:val="24"/>
+              </w:rPr>
+            </w:pPr>
+            <w:r>
+              <w:rPr>
+                <w:rFonts w:ascii="Consolas" w:hAnsi="Consolas" w:cs="Arial"/>
+                <w:kern w:val="0"/>
+                <w:sz w:val="24"/>
+              </w:rPr>
+              <w:t>panda-glue</w:t>
+            </w:r>
+          </w:p>
+        </w:tc>
+        <w:tc>
+          <w:tcPr>
+            <w:tcW w:w="9630" w:type="dxa"/>
+            <w:shd w:val="clear" w:color="auto" w:fill="auto"/>
+          </w:tcPr>
+          <w:p>
+            <w:pPr>
+              <w:spacing w:line="440" w:lineRule="exact"/>
+              <w:rPr>
+                <w:rFonts w:ascii="Consolas" w:hAnsi="Consolas" w:cs="Arial"/>
+                <w:kern w:val="0"/>
+                <w:sz w:val="24"/>
+              </w:rPr>
+            </w:pPr>
+            <w:r>
+              <w:rPr>
+                <w:rFonts w:ascii="Consolas" w:hAnsi="Consolas" w:cs="Arial"/>
+                <w:kern w:val="0"/>
+                <w:sz w:val="24"/>
+              </w:rPr>
+              <w:t>ASM/AOP</w:t>
             </w:r>
             <w:r>
               <w:rPr>
@@ -8213,7 +8358,15 @@
                 <w:kern w:val="0"/>
                 <w:sz w:val="24"/>
               </w:rPr>
-              <w:t>panda-rail</w:t>
+              <w:t>panda-</w:t>
+            </w:r>
+            <w:r>
+              <w:rPr>
+                <w:rFonts w:ascii="Consolas" w:hAnsi="Consolas" w:cs="Arial"/>
+                <w:kern w:val="0"/>
+                <w:sz w:val="24"/>
+              </w:rPr>
+              <w:t>lane</w:t>
             </w:r>
           </w:p>
         </w:tc>
@@ -8246,64 +8399,6 @@
                 <w:sz w:val="24"/>
               </w:rPr>
               <w:t>ユーザー認証などを実装した</w:t>
-            </w:r>
-            <w:r>
-              <w:rPr>
-                <w:rFonts w:ascii="Consolas" w:hAnsi="Consolas" w:cs="Arial"/>
-                <w:kern w:val="0"/>
-                <w:sz w:val="24"/>
-              </w:rPr>
-              <w:t>モジュール。</w:t>
-            </w:r>
-          </w:p>
-        </w:tc>
-      </w:tr>
-      <w:tr>
-        <w:tc>
-          <w:tcPr>
-            <w:tcW w:w="2070" w:type="dxa"/>
-            <w:shd w:val="clear" w:color="auto" w:fill="auto"/>
-          </w:tcPr>
-          <w:p>
-            <w:pPr>
-              <w:spacing w:line="440" w:lineRule="exact"/>
-              <w:rPr>
-                <w:rFonts w:ascii="Consolas" w:hAnsi="Consolas" w:cs="Arial"/>
-                <w:kern w:val="0"/>
-                <w:sz w:val="24"/>
-              </w:rPr>
-            </w:pPr>
-            <w:r>
-              <w:rPr>
-                <w:rFonts w:ascii="Consolas" w:hAnsi="Consolas" w:cs="Arial"/>
-                <w:kern w:val="0"/>
-                <w:sz w:val="24"/>
-              </w:rPr>
-              <w:t>panda-soup</w:t>
-            </w:r>
-          </w:p>
-        </w:tc>
-        <w:tc>
-          <w:tcPr>
-            <w:tcW w:w="9630" w:type="dxa"/>
-            <w:shd w:val="clear" w:color="auto" w:fill="auto"/>
-          </w:tcPr>
-          <w:p>
-            <w:pPr>
-              <w:spacing w:line="440" w:lineRule="exact"/>
-              <w:rPr>
-                <w:rFonts w:ascii="Consolas" w:hAnsi="Consolas" w:cs="Arial"/>
-                <w:kern w:val="0"/>
-                <w:sz w:val="24"/>
-              </w:rPr>
-            </w:pPr>
-            <w:r>
-              <w:rPr>
-                <w:rFonts w:ascii="Consolas" w:hAnsi="Consolas" w:cs="Arial"/>
-                <w:kern w:val="0"/>
-                <w:sz w:val="24"/>
-              </w:rPr>
-              <w:t>ASM/AOP</w:t>
             </w:r>
             <w:r>
               <w:rPr>
@@ -8594,7 +8689,7 @@
         <mc:AlternateContent>
           <mc:Choice Requires="wps">
             <w:drawing>
-              <wp:anchor distT="0" distB="0" distL="114300" distR="114300" simplePos="0" relativeHeight="6" behindDoc="0" locked="0" layoutInCell="1" allowOverlap="1">
+              <wp:anchor distT="0" distB="0" distL="114300" distR="114300" simplePos="0" relativeHeight="6" behindDoc="0" locked="0" layoutInCell="1" allowOverlap="1" wp14:anchorId="2B20276B" wp14:editId="0B9502C6">
                 <wp:simplePos x="0" y="0"/>
                 <wp:positionH relativeFrom="column">
                   <wp:posOffset>5600700</wp:posOffset>
@@ -8713,7 +8808,7 @@
                                 <w:lang w:eastAsia="zh-CN"/>
                               </w:rPr>
                               <w:drawing>
-                                <wp:inline distT="0" distB="0" distL="0" distR="0">
+                                <wp:inline distT="0" distB="0" distL="0" distR="0" wp14:anchorId="1D5145B0" wp14:editId="51EB362C">
                                   <wp:extent cx="2400300" cy="1543050"/>
                                   <wp:effectExtent l="0" t="0" r="0" b="0"/>
                                   <wp:docPr id="9" name="Picture 4" descr="codegen-s-list"/>
@@ -8779,7 +8874,7 @@
               </wp:anchor>
             </w:drawing>
           </mc:Choice>
-          <mc:Fallback>
+          <mc:Fallback xmlns:w16se="http://schemas.microsoft.com/office/word/2015/wordml/symex" xmlns:cx5="http://schemas.microsoft.com/office/drawing/2016/5/11/chartex" xmlns:cx4="http://schemas.microsoft.com/office/drawing/2016/5/10/chartex" xmlns:cx3="http://schemas.microsoft.com/office/drawing/2016/5/9/chartex" xmlns:cx2="http://schemas.microsoft.com/office/drawing/2015/10/21/chartex" xmlns:cx1="http://schemas.microsoft.com/office/drawing/2015/9/8/chartex" xmlns:cx="http://schemas.microsoft.com/office/drawing/2014/chartex">
             <w:pict>
               <v:roundrect id="AutoShape 404" o:spid="_x0000_s1065" style="position:absolute;left:0;text-align:left;margin-left:441pt;margin-top:12pt;width:207pt;height:180pt;z-index:6;visibility:visible;mso-wrap-style:square;mso-width-percent:0;mso-height-percent:0;mso-wrap-distance-left:9pt;mso-wrap-distance-top:0;mso-wrap-distance-right:9pt;mso-wrap-distance-bottom:0;mso-position-horizontal:absolute;mso-position-horizontal-relative:text;mso-position-vertical:absolute;mso-position-vertical-relative:text;mso-width-percent:0;mso-height-percent:0;mso-width-relative:page;mso-height-relative:page;v-text-anchor:top" arcsize="3004f" o:gfxdata="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" fillcolor="#3cc">
                 <v:textbox inset="5.85pt,.7pt,5.85pt,.7pt">
@@ -8875,7 +8970,7 @@
                                     </pic:cNvPicPr>
                                   </pic:nvPicPr>
                                   <pic:blipFill>
-                                    <a:blip r:embed="rId8">
+                                    <a:blip r:embed="rId9">
                                       <a:extLst>
                                         <a:ext uri="{28A0092B-C50C-407E-A947-70E740481C1C}">
                                           <a14:useLocalDpi xmlns:a14="http://schemas.microsoft.com/office/drawing/2010/main" val="0"/>
@@ -8930,7 +9025,7 @@
         <mc:AlternateContent>
           <mc:Choice Requires="wps">
             <w:drawing>
-              <wp:anchor distT="0" distB="0" distL="114300" distR="114300" simplePos="0" relativeHeight="5" behindDoc="0" locked="0" layoutInCell="1" allowOverlap="1">
+              <wp:anchor distT="0" distB="0" distL="114300" distR="114300" simplePos="0" relativeHeight="5" behindDoc="0" locked="0" layoutInCell="1" allowOverlap="1" wp14:anchorId="6E9823AB" wp14:editId="5D9D4ABC">
                 <wp:simplePos x="0" y="0"/>
                 <wp:positionH relativeFrom="column">
                   <wp:posOffset>2857500</wp:posOffset>
@@ -9195,8 +9290,18 @@
                                 <w:sz w:val="20"/>
                                 <w:szCs w:val="20"/>
                               </w:rPr>
-                              <w:t>*.ftl</w:t>
+                              <w:t>*.</w:t>
                             </w:r>
+                            <w:proofErr w:type="spellStart"/>
+                            <w:r>
+                              <w:rPr>
+                                <w:rFonts w:ascii="ＭＳ ゴシック" w:eastAsia="ＭＳ ゴシック" w:hAnsi="ＭＳ ゴシック" w:hint="eastAsia"/>
+                                <w:sz w:val="20"/>
+                                <w:szCs w:val="20"/>
+                              </w:rPr>
+                              <w:t>ftl</w:t>
+                            </w:r>
+                            <w:proofErr w:type="spellEnd"/>
                           </w:p>
                           <w:p>
                             <w:pPr>
@@ -9332,7 +9437,7 @@
               </wp:anchor>
             </w:drawing>
           </mc:Choice>
-          <mc:Fallback>
+          <mc:Fallback xmlns:w16se="http://schemas.microsoft.com/office/word/2015/wordml/symex" xmlns:cx5="http://schemas.microsoft.com/office/drawing/2016/5/11/chartex" xmlns:cx4="http://schemas.microsoft.com/office/drawing/2016/5/10/chartex" xmlns:cx3="http://schemas.microsoft.com/office/drawing/2016/5/9/chartex" xmlns:cx2="http://schemas.microsoft.com/office/drawing/2015/10/21/chartex" xmlns:cx1="http://schemas.microsoft.com/office/drawing/2015/9/8/chartex" xmlns:cx="http://schemas.microsoft.com/office/drawing/2014/chartex">
             <w:pict>
               <v:shapetype id="_x0000_t65" coordsize="21600,21600" o:spt="65" adj="18900" path="m,l,21600@0,21600,21600@0,21600,xem@0,21600nfl@3@5c@7@9@11@13,21600@0e">
                 <v:formulas>
@@ -9723,7 +9828,7 @@
         <mc:AlternateContent>
           <mc:Choice Requires="wps">
             <w:drawing>
-              <wp:anchor distT="0" distB="0" distL="114300" distR="114300" simplePos="0" relativeHeight="4" behindDoc="0" locked="0" layoutInCell="1" allowOverlap="1">
+              <wp:anchor distT="0" distB="0" distL="114300" distR="114300" simplePos="0" relativeHeight="4" behindDoc="0" locked="0" layoutInCell="1" allowOverlap="1" wp14:anchorId="7648F29F" wp14:editId="6790C647">
                 <wp:simplePos x="0" y="0"/>
                 <wp:positionH relativeFrom="column">
                   <wp:posOffset>114300</wp:posOffset>
@@ -9812,7 +9917,7 @@
                                 <w:lang w:eastAsia="zh-CN"/>
                               </w:rPr>
                               <w:drawing>
-                                <wp:inline distT="0" distB="0" distL="0" distR="0">
+                                <wp:inline distT="0" distB="0" distL="0" distR="0" wp14:anchorId="478A0987" wp14:editId="159C6E31">
                                   <wp:extent cx="1743075" cy="1238250"/>
                                   <wp:effectExtent l="0" t="0" r="0" b="0"/>
                                   <wp:docPr id="8" name="Picture 6" descr="xml"/>
@@ -9829,7 +9934,7 @@
                                           </pic:cNvPicPr>
                                         </pic:nvPicPr>
                                         <pic:blipFill>
-                                          <a:blip r:embed="rId9">
+                                          <a:blip r:embed="rId10">
                                             <a:extLst>
                                               <a:ext uri="{28A0092B-C50C-407E-A947-70E740481C1C}">
                                                 <a14:useLocalDpi xmlns:a14="http://schemas.microsoft.com/office/drawing/2010/main" val="0"/>
@@ -9878,7 +9983,7 @@
               </wp:anchor>
             </w:drawing>
           </mc:Choice>
-          <mc:Fallback>
+          <mc:Fallback xmlns:w16se="http://schemas.microsoft.com/office/word/2015/wordml/symex" xmlns:cx5="http://schemas.microsoft.com/office/drawing/2016/5/11/chartex" xmlns:cx4="http://schemas.microsoft.com/office/drawing/2016/5/10/chartex" xmlns:cx3="http://schemas.microsoft.com/office/drawing/2016/5/9/chartex" xmlns:cx2="http://schemas.microsoft.com/office/drawing/2015/10/21/chartex" xmlns:cx1="http://schemas.microsoft.com/office/drawing/2015/9/8/chartex" xmlns:cx="http://schemas.microsoft.com/office/drawing/2014/chartex">
             <w:pict>
               <v:shape id="AutoShape 393" o:spid="_x0000_s1067" type="#_x0000_t65" style="position:absolute;left:0;text-align:left;margin-left:9pt;margin-top:3pt;width:153pt;height:2in;z-index:4;visibility:visible;mso-wrap-style:square;mso-width-percent:0;mso-height-percent:0;mso-wrap-distance-left:9pt;mso-wrap-distance-top:0;mso-wrap-distance-right:9pt;mso-wrap-distance-bottom:0;mso-position-horizontal:absolute;mso-position-horizontal-relative:text;mso-position-vertical:absolute;mso-position-vertical-relative:text;mso-width-percent:0;mso-height-percent:0;mso-width-relative:page;mso-height-relative:page;v-text-anchor:top" o:gfxdata="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" fillcolor="#fc9">
                 <v:textbox inset="5.85pt,.7pt,5.85pt,.7pt">
@@ -9944,7 +10049,7 @@
                                     </pic:cNvPicPr>
                                   </pic:nvPicPr>
                                   <pic:blipFill>
-                                    <a:blip r:embed="rId9">
+                                    <a:blip r:embed="rId11">
                                       <a:extLst>
                                         <a:ext uri="{28A0092B-C50C-407E-A947-70E740481C1C}">
                                           <a14:useLocalDpi xmlns:a14="http://schemas.microsoft.com/office/drawing/2010/main" val="0"/>
@@ -10013,7 +10118,7 @@
         <mc:AlternateContent>
           <mc:Choice Requires="wps">
             <w:drawing>
-              <wp:anchor distT="0" distB="0" distL="114300" distR="114300" simplePos="0" relativeHeight="8" behindDoc="0" locked="0" layoutInCell="1" allowOverlap="1">
+              <wp:anchor distT="0" distB="0" distL="114300" distR="114300" simplePos="0" relativeHeight="8" behindDoc="0" locked="0" layoutInCell="1" allowOverlap="1" wp14:anchorId="38139033" wp14:editId="618FB869">
                 <wp:simplePos x="0" y="0"/>
                 <wp:positionH relativeFrom="column">
                   <wp:posOffset>4865370</wp:posOffset>
@@ -10072,7 +10177,7 @@
               </wp:anchor>
             </w:drawing>
           </mc:Choice>
-          <mc:Fallback>
+          <mc:Fallback xmlns:w16se="http://schemas.microsoft.com/office/word/2015/wordml/symex" xmlns:cx5="http://schemas.microsoft.com/office/drawing/2016/5/11/chartex" xmlns:cx4="http://schemas.microsoft.com/office/drawing/2016/5/10/chartex" xmlns:cx3="http://schemas.microsoft.com/office/drawing/2016/5/9/chartex" xmlns:cx2="http://schemas.microsoft.com/office/drawing/2015/10/21/chartex" xmlns:cx1="http://schemas.microsoft.com/office/drawing/2015/9/8/chartex" xmlns:cx="http://schemas.microsoft.com/office/drawing/2014/chartex">
             <w:pict>
               <v:line w14:anchorId="0CF614D3" id="Line 405" o:spid="_x0000_s1026" style="position:absolute;z-index:8;visibility:visible;mso-wrap-style:square;mso-width-percent:0;mso-height-percent:0;mso-wrap-distance-left:9pt;mso-wrap-distance-top:0;mso-wrap-distance-right:9pt;mso-wrap-distance-bottom:0;mso-position-horizontal:absolute;mso-position-horizontal-relative:text;mso-position-vertical:absolute;mso-position-vertical-relative:text;mso-width-percent:0;mso-height-percent:0;mso-width-relative:page;mso-height-relative:page" from="383.1pt,12pt" to="437.1pt,12pt" o:gfxdata="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" strokecolor="fuchsia" strokeweight="7.5pt">
                 <v:stroke endarrow="classic"/>
@@ -10090,7 +10195,7 @@
         <mc:AlternateContent>
           <mc:Choice Requires="wps">
             <w:drawing>
-              <wp:anchor distT="0" distB="0" distL="114300" distR="114300" simplePos="0" relativeHeight="7" behindDoc="0" locked="0" layoutInCell="1" allowOverlap="1">
+              <wp:anchor distT="0" distB="0" distL="114300" distR="114300" simplePos="0" relativeHeight="7" behindDoc="0" locked="0" layoutInCell="1" allowOverlap="1" wp14:anchorId="61A283B6" wp14:editId="32A3C8B7">
                 <wp:simplePos x="0" y="0"/>
                 <wp:positionH relativeFrom="column">
                   <wp:posOffset>2111375</wp:posOffset>
@@ -10149,7 +10254,7 @@
               </wp:anchor>
             </w:drawing>
           </mc:Choice>
-          <mc:Fallback>
+          <mc:Fallback xmlns:w16se="http://schemas.microsoft.com/office/word/2015/wordml/symex" xmlns:cx5="http://schemas.microsoft.com/office/drawing/2016/5/11/chartex" xmlns:cx4="http://schemas.microsoft.com/office/drawing/2016/5/10/chartex" xmlns:cx3="http://schemas.microsoft.com/office/drawing/2016/5/9/chartex" xmlns:cx2="http://schemas.microsoft.com/office/drawing/2015/10/21/chartex" xmlns:cx1="http://schemas.microsoft.com/office/drawing/2015/9/8/chartex" xmlns:cx="http://schemas.microsoft.com/office/drawing/2014/chartex">
             <w:pict>
               <v:line w14:anchorId="276EF274" id="Line 403" o:spid="_x0000_s1026" style="position:absolute;z-index:7;visibility:visible;mso-wrap-style:square;mso-width-percent:0;mso-height-percent:0;mso-wrap-distance-left:9pt;mso-wrap-distance-top:0;mso-wrap-distance-right:9pt;mso-wrap-distance-bottom:0;mso-position-horizontal:absolute;mso-position-horizontal-relative:text;mso-position-vertical:absolute;mso-position-vertical-relative:text;mso-width-percent:0;mso-height-percent:0;mso-width-relative:page;mso-height-relative:page" from="166.25pt,12pt" to="220.25pt,12pt" o:gfxdata="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" strokecolor="fuchsia" strokeweight="7.5pt">
                 <v:stroke endarrow="classic"/>
@@ -10215,7 +10320,7 @@
           <w:lang w:eastAsia="zh-CN"/>
         </w:rPr>
         <w:drawing>
-          <wp:inline distT="0" distB="0" distL="0" distR="0">
+          <wp:inline distT="0" distB="0" distL="0" distR="0" wp14:anchorId="5057E806" wp14:editId="576D1C53">
             <wp:extent cx="7239000" cy="2543175"/>
             <wp:effectExtent l="0" t="0" r="0" b="0"/>
             <wp:docPr id="23" name="Picture 7" descr="codegen-effect_ja"/>
@@ -10232,7 +10337,7 @@
                     </pic:cNvPicPr>
                   </pic:nvPicPr>
                   <pic:blipFill>
-                    <a:blip r:embed="rId10">
+                    <a:blip r:embed="rId12">
                       <a:extLst>
                         <a:ext uri="{28A0092B-C50C-407E-A947-70E740481C1C}">
                           <a14:useLocalDpi xmlns:a14="http://schemas.microsoft.com/office/drawing/2010/main" val="0"/>
@@ -11345,7 +11450,25 @@
                 <w:sz w:val="22"/>
                 <w:szCs w:val="28"/>
               </w:rPr>
-              <w:t>CSVファイルのデーターをインポートする</w:t>
+              <w:t>CSVファイルの</w:t>
+            </w:r>
+            <w:proofErr w:type="gramStart"/>
+            <w:r>
+              <w:rPr>
+                <w:rFonts w:ascii="ＭＳ ゴシック" w:eastAsia="ＭＳ ゴシック" w:hAnsi="ＭＳ ゴシック" w:hint="eastAsia"/>
+                <w:sz w:val="22"/>
+                <w:szCs w:val="28"/>
+              </w:rPr>
+              <w:t>データー</w:t>
+            </w:r>
+            <w:proofErr w:type="gramEnd"/>
+            <w:r>
+              <w:rPr>
+                <w:rFonts w:ascii="ＭＳ ゴシック" w:eastAsia="ＭＳ ゴシック" w:hAnsi="ＭＳ ゴシック" w:hint="eastAsia"/>
+                <w:sz w:val="22"/>
+                <w:szCs w:val="28"/>
+              </w:rPr>
+              <w:t>をインポートする</w:t>
             </w:r>
             <w:r>
               <w:rPr>
@@ -11535,7 +11658,7 @@
         <mc:AlternateContent>
           <mc:Choice Requires="wps">
             <w:drawing>
-              <wp:anchor distT="0" distB="0" distL="114300" distR="114300" simplePos="0" relativeHeight="9" behindDoc="0" locked="0" layoutInCell="1" allowOverlap="1">
+              <wp:anchor distT="0" distB="0" distL="114300" distR="114300" simplePos="0" relativeHeight="9" behindDoc="0" locked="0" layoutInCell="1" allowOverlap="1" wp14:anchorId="0FE47672" wp14:editId="4AA0A22B">
                 <wp:simplePos x="0" y="0"/>
                 <wp:positionH relativeFrom="column">
                   <wp:posOffset>5095240</wp:posOffset>
@@ -11617,7 +11740,7 @@
               </wp:anchor>
             </w:drawing>
           </mc:Choice>
-          <mc:Fallback>
+          <mc:Fallback xmlns:w16se="http://schemas.microsoft.com/office/word/2015/wordml/symex" xmlns:cx5="http://schemas.microsoft.com/office/drawing/2016/5/11/chartex" xmlns:cx4="http://schemas.microsoft.com/office/drawing/2016/5/10/chartex" xmlns:cx3="http://schemas.microsoft.com/office/drawing/2016/5/9/chartex" xmlns:cx2="http://schemas.microsoft.com/office/drawing/2015/10/21/chartex" xmlns:cx1="http://schemas.microsoft.com/office/drawing/2015/9/8/chartex" xmlns:cx="http://schemas.microsoft.com/office/drawing/2014/chartex">
             <w:pict>
               <v:shape id="Text Box 565" o:spid="_x0000_s1068" type="#_x0000_t202" style="position:absolute;left:0;text-align:left;margin-left:401.2pt;margin-top:35.7pt;width:93.5pt;height:191.2pt;z-index:9;visibility:visible;mso-wrap-style:square;mso-width-percent:0;mso-height-percent:0;mso-wrap-distance-left:9pt;mso-wrap-distance-top:0;mso-wrap-distance-right:9pt;mso-wrap-distance-bottom:0;mso-position-horizontal:absolute;mso-position-horizontal-relative:text;mso-position-vertical:absolute;mso-position-vertical-relative:text;mso-width-percent:0;mso-height-percent:0;mso-width-relative:margin;mso-height-relative:margin;v-text-anchor:top" o:gfxdata="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" filled="f" strokecolor="#7f7f7f">
                 <v:stroke dashstyle="dash"/>
@@ -11652,7 +11775,7 @@
         <mc:AlternateContent>
           <mc:Choice Requires="wpc">
             <w:drawing>
-              <wp:inline distT="0" distB="0" distL="0" distR="0">
+              <wp:inline distT="0" distB="0" distL="0" distR="0" wp14:anchorId="0F7A32A7" wp14:editId="5DF5DAC7">
                 <wp:extent cx="8115300" cy="4229100"/>
                 <wp:effectExtent l="3810" t="3810" r="0" b="0"/>
                 <wp:docPr id="302" name="Canvas 302"/>
@@ -14448,7 +14571,7 @@
               </wp:inline>
             </w:drawing>
           </mc:Choice>
-          <mc:Fallback>
+          <mc:Fallback xmlns:w16se="http://schemas.microsoft.com/office/word/2015/wordml/symex" xmlns:cx5="http://schemas.microsoft.com/office/drawing/2016/5/11/chartex" xmlns:cx4="http://schemas.microsoft.com/office/drawing/2016/5/10/chartex" xmlns:cx3="http://schemas.microsoft.com/office/drawing/2016/5/9/chartex" xmlns:cx2="http://schemas.microsoft.com/office/drawing/2015/10/21/chartex" xmlns:cx1="http://schemas.microsoft.com/office/drawing/2015/9/8/chartex" xmlns:cx="http://schemas.microsoft.com/office/drawing/2014/chartex">
             <w:pict>
               <v:group id="Canvas 302" o:spid="_x0000_s1069" editas="canvas" style="width:639pt;height:333pt;mso-position-horizontal-relative:char;mso-position-vertical-relative:line" coordsize="81153,42291" o:gfxdata="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">
                 <v:shape id="_x0000_s1070" type="#_x0000_t75" style="position:absolute;width:81153;height:42291;visibility:visible;mso-wrap-style:square">
@@ -15857,7 +15980,7 @@
           <w:lang w:eastAsia="zh-CN"/>
         </w:rPr>
         <w:drawing>
-          <wp:inline distT="0" distB="0" distL="0" distR="0">
+          <wp:inline distT="0" distB="0" distL="0" distR="0" wp14:anchorId="3BD6E148" wp14:editId="3D8D4A98">
             <wp:extent cx="7639050" cy="4076700"/>
             <wp:effectExtent l="0" t="0" r="0" b="0"/>
             <wp:docPr id="22" name="Picture 9" descr="codegen-s-list"/>
@@ -15960,7 +16083,7 @@
           <w:lang w:eastAsia="zh-CN"/>
         </w:rPr>
         <w:drawing>
-          <wp:inline distT="0" distB="0" distL="0" distR="0">
+          <wp:inline distT="0" distB="0" distL="0" distR="0" wp14:anchorId="70736EF9" wp14:editId="17754AC9">
             <wp:extent cx="8153400" cy="4200525"/>
             <wp:effectExtent l="0" t="0" r="0" b="0"/>
             <wp:docPr id="21" name="Picture 10" descr="codegen-s-view"/>
@@ -15977,7 +16100,7 @@
                     </pic:cNvPicPr>
                   </pic:nvPicPr>
                   <pic:blipFill>
-                    <a:blip r:embed="rId11">
+                    <a:blip r:embed="rId13">
                       <a:extLst>
                         <a:ext uri="{28A0092B-C50C-407E-A947-70E740481C1C}">
                           <a14:useLocalDpi xmlns:a14="http://schemas.microsoft.com/office/drawing/2010/main" val="0"/>
@@ -16079,7 +16202,7 @@
           <w:lang w:eastAsia="zh-CN"/>
         </w:rPr>
         <w:drawing>
-          <wp:inline distT="0" distB="0" distL="0" distR="0">
+          <wp:inline distT="0" distB="0" distL="0" distR="0" wp14:anchorId="09C2AC1B" wp14:editId="0C514C4C">
             <wp:extent cx="5524500" cy="4448175"/>
             <wp:effectExtent l="0" t="0" r="0" b="0"/>
             <wp:docPr id="11" name="Picture 11" descr="codegen-s-add"/>
@@ -16096,7 +16219,7 @@
                     </pic:cNvPicPr>
                   </pic:nvPicPr>
                   <pic:blipFill>
-                    <a:blip r:embed="rId12">
+                    <a:blip r:embed="rId14">
                       <a:extLst>
                         <a:ext uri="{28A0092B-C50C-407E-A947-70E740481C1C}">
                           <a14:useLocalDpi xmlns:a14="http://schemas.microsoft.com/office/drawing/2010/main" val="0"/>
@@ -16182,7 +16305,7 @@
           <w:lang w:eastAsia="zh-CN"/>
         </w:rPr>
         <w:drawing>
-          <wp:inline distT="0" distB="0" distL="0" distR="0">
+          <wp:inline distT="0" distB="0" distL="0" distR="0" wp14:anchorId="25E8B3D6" wp14:editId="6B47E35E">
             <wp:extent cx="6200775" cy="4543425"/>
             <wp:effectExtent l="0" t="0" r="0" b="0"/>
             <wp:docPr id="12" name="Picture 12" descr="codegen-s-add-confirm"/>
@@ -16199,7 +16322,7 @@
                     </pic:cNvPicPr>
                   </pic:nvPicPr>
                   <pic:blipFill>
-                    <a:blip r:embed="rId13">
+                    <a:blip r:embed="rId15">
                       <a:extLst>
                         <a:ext uri="{28A0092B-C50C-407E-A947-70E740481C1C}">
                           <a14:useLocalDpi xmlns:a14="http://schemas.microsoft.com/office/drawing/2010/main" val="0"/>
@@ -16268,7 +16391,7 @@
           <w:lang w:eastAsia="zh-CN"/>
         </w:rPr>
         <w:drawing>
-          <wp:inline distT="0" distB="0" distL="0" distR="0">
+          <wp:inline distT="0" distB="0" distL="0" distR="0" wp14:anchorId="3FEA8A0E" wp14:editId="23BF0D22">
             <wp:extent cx="6267450" cy="4562475"/>
             <wp:effectExtent l="0" t="0" r="0" b="0"/>
             <wp:docPr id="13" name="Picture 13" descr="codegen-s-add-success"/>
@@ -16285,7 +16408,7 @@
                     </pic:cNvPicPr>
                   </pic:nvPicPr>
                   <pic:blipFill>
-                    <a:blip r:embed="rId14">
+                    <a:blip r:embed="rId16">
                       <a:extLst>
                         <a:ext uri="{28A0092B-C50C-407E-A947-70E740481C1C}">
                           <a14:useLocalDpi xmlns:a14="http://schemas.microsoft.com/office/drawing/2010/main" val="0"/>
@@ -16371,7 +16494,7 @@
           <w:lang w:eastAsia="zh-CN"/>
         </w:rPr>
         <w:drawing>
-          <wp:inline distT="0" distB="0" distL="0" distR="0">
+          <wp:inline distT="0" distB="0" distL="0" distR="0" wp14:anchorId="7367A737" wp14:editId="6A86EF53">
             <wp:extent cx="5648325" cy="4591050"/>
             <wp:effectExtent l="0" t="0" r="0" b="0"/>
             <wp:docPr id="14" name="Picture 14" descr="codegen-s-edit"/>
@@ -16388,7 +16511,7 @@
                     </pic:cNvPicPr>
                   </pic:nvPicPr>
                   <pic:blipFill>
-                    <a:blip r:embed="rId15">
+                    <a:blip r:embed="rId17">
                       <a:extLst>
                         <a:ext uri="{28A0092B-C50C-407E-A947-70E740481C1C}">
                           <a14:useLocalDpi xmlns:a14="http://schemas.microsoft.com/office/drawing/2010/main" val="0"/>
@@ -16471,7 +16594,7 @@
           <w:lang w:eastAsia="zh-CN"/>
         </w:rPr>
         <w:drawing>
-          <wp:inline distT="0" distB="0" distL="0" distR="0">
+          <wp:inline distT="0" distB="0" distL="0" distR="0" wp14:anchorId="55983737" wp14:editId="4B8B20AE">
             <wp:extent cx="6410325" cy="4638675"/>
             <wp:effectExtent l="0" t="0" r="0" b="0"/>
             <wp:docPr id="15" name="Picture 15" descr="codegen-s-edit-confirm"/>
@@ -16488,7 +16611,7 @@
                     </pic:cNvPicPr>
                   </pic:nvPicPr>
                   <pic:blipFill>
-                    <a:blip r:embed="rId16">
+                    <a:blip r:embed="rId18">
                       <a:extLst>
                         <a:ext uri="{28A0092B-C50C-407E-A947-70E740481C1C}">
                           <a14:useLocalDpi xmlns:a14="http://schemas.microsoft.com/office/drawing/2010/main" val="0"/>
@@ -16568,7 +16691,7 @@
           <w:lang w:eastAsia="zh-CN"/>
         </w:rPr>
         <w:drawing>
-          <wp:inline distT="0" distB="0" distL="0" distR="0">
+          <wp:inline distT="0" distB="0" distL="0" distR="0" wp14:anchorId="33719C09" wp14:editId="287BE388">
             <wp:extent cx="5962650" cy="4343400"/>
             <wp:effectExtent l="0" t="0" r="0" b="0"/>
             <wp:docPr id="16" name="Picture 16" descr="codegen-s-edit-success"/>
@@ -16585,7 +16708,7 @@
                     </pic:cNvPicPr>
                   </pic:nvPicPr>
                   <pic:blipFill>
-                    <a:blip r:embed="rId17">
+                    <a:blip r:embed="rId19">
                       <a:extLst>
                         <a:ext uri="{28A0092B-C50C-407E-A947-70E740481C1C}">
                           <a14:useLocalDpi xmlns:a14="http://schemas.microsoft.com/office/drawing/2010/main" val="0"/>
@@ -16668,7 +16791,7 @@
           <w:lang w:eastAsia="zh-CN"/>
         </w:rPr>
         <w:drawing>
-          <wp:inline distT="0" distB="0" distL="0" distR="0">
+          <wp:inline distT="0" distB="0" distL="0" distR="0" wp14:anchorId="33D49F37" wp14:editId="7EECCD67">
             <wp:extent cx="7038975" cy="4791075"/>
             <wp:effectExtent l="0" t="0" r="0" b="0"/>
             <wp:docPr id="17" name="Picture 17" descr="codegen-s-delete-confirm"/>
@@ -16685,7 +16808,7 @@
                     </pic:cNvPicPr>
                   </pic:nvPicPr>
                   <pic:blipFill>
-                    <a:blip r:embed="rId18">
+                    <a:blip r:embed="rId20">
                       <a:extLst>
                         <a:ext uri="{28A0092B-C50C-407E-A947-70E740481C1C}">
                           <a14:useLocalDpi xmlns:a14="http://schemas.microsoft.com/office/drawing/2010/main" val="0"/>
@@ -16765,7 +16888,7 @@
           <w:lang w:eastAsia="zh-CN"/>
         </w:rPr>
         <w:drawing>
-          <wp:inline distT="0" distB="0" distL="0" distR="0">
+          <wp:inline distT="0" distB="0" distL="0" distR="0" wp14:anchorId="5D90F31C" wp14:editId="1CCB5B68">
             <wp:extent cx="6505575" cy="4705350"/>
             <wp:effectExtent l="0" t="0" r="0" b="0"/>
             <wp:docPr id="18" name="Picture 18" descr="codegen-s-delete-success"/>
@@ -16782,7 +16905,7 @@
                     </pic:cNvPicPr>
                   </pic:nvPicPr>
                   <pic:blipFill>
-                    <a:blip r:embed="rId19">
+                    <a:blip r:embed="rId21">
                       <a:extLst>
                         <a:ext uri="{28A0092B-C50C-407E-A947-70E740481C1C}">
                           <a14:useLocalDpi xmlns:a14="http://schemas.microsoft.com/office/drawing/2010/main" val="0"/>
@@ -16865,7 +16988,7 @@
           <w:lang w:eastAsia="zh-CN"/>
         </w:rPr>
         <w:drawing>
-          <wp:inline distT="0" distB="0" distL="0" distR="0">
+          <wp:inline distT="0" distB="0" distL="0" distR="0" wp14:anchorId="407E5D47" wp14:editId="4ACD44FC">
             <wp:extent cx="8248650" cy="3524250"/>
             <wp:effectExtent l="0" t="0" r="0" b="0"/>
             <wp:docPr id="19" name="Picture 19" descr="codegen-s-bdelete-confirm"/>
@@ -16882,7 +17005,7 @@
                     </pic:cNvPicPr>
                   </pic:nvPicPr>
                   <pic:blipFill>
-                    <a:blip r:embed="rId20">
+                    <a:blip r:embed="rId22">
                       <a:extLst>
                         <a:ext uri="{28A0092B-C50C-407E-A947-70E740481C1C}">
                           <a14:useLocalDpi xmlns:a14="http://schemas.microsoft.com/office/drawing/2010/main" val="0"/>
@@ -16965,7 +17088,7 @@
           <w:lang w:eastAsia="zh-CN"/>
         </w:rPr>
         <w:drawing>
-          <wp:inline distT="0" distB="0" distL="0" distR="0">
+          <wp:inline distT="0" distB="0" distL="0" distR="0" wp14:anchorId="3FDC495E" wp14:editId="00F7827B">
             <wp:extent cx="8305800" cy="3733800"/>
             <wp:effectExtent l="0" t="0" r="0" b="0"/>
             <wp:docPr id="20" name="Picture 20" descr="codegen-s-bdelete-success"/>
@@ -16982,7 +17105,7 @@
                     </pic:cNvPicPr>
                   </pic:nvPicPr>
                   <pic:blipFill>
-                    <a:blip r:embed="rId21">
+                    <a:blip r:embed="rId23">
                       <a:extLst>
                         <a:ext uri="{28A0092B-C50C-407E-A947-70E740481C1C}">
                           <a14:useLocalDpi xmlns:a14="http://schemas.microsoft.com/office/drawing/2010/main" val="0"/>
@@ -17026,12 +17149,12 @@
       </w:pPr>
     </w:p>
     <w:sectPr>
-      <w:headerReference w:type="even" r:id="rId22"/>
-      <w:headerReference w:type="default" r:id="rId23"/>
-      <w:footerReference w:type="even" r:id="rId24"/>
-      <w:footerReference w:type="default" r:id="rId25"/>
-      <w:headerReference w:type="first" r:id="rId26"/>
-      <w:footerReference w:type="first" r:id="rId27"/>
+      <w:headerReference w:type="even" r:id="rId24"/>
+      <w:headerReference w:type="default" r:id="rId25"/>
+      <w:footerReference w:type="even" r:id="rId26"/>
+      <w:footerReference w:type="default" r:id="rId27"/>
+      <w:headerReference w:type="first" r:id="rId28"/>
+      <w:footerReference w:type="first" r:id="rId29"/>
       <w:pgSz w:w="16838" w:h="11906" w:orient="landscape" w:code="9"/>
       <w:pgMar w:top="1701" w:right="1985" w:bottom="1701" w:left="1701" w:header="851" w:footer="992" w:gutter="0"/>
       <w:cols w:space="425"/>
@@ -17042,7 +17165,7 @@
 </file>
 
 <file path=word/endnotes.xml><?xml version="1.0" encoding="utf-8"?>
-<w:endnotes xmlns:wpc="http://schemas.microsoft.com/office/word/2010/wordprocessingCanvas" xmlns:cx="http://schemas.microsoft.com/office/drawing/2014/chartex" xmlns:cx1="http://schemas.microsoft.com/office/drawing/2015/9/8/chartex" xmlns:cx2="http://schemas.microsoft.com/office/drawing/2015/10/21/chartex" xmlns:cx3="http://schemas.microsoft.com/office/drawing/2016/5/9/chartex" xmlns:cx4="http://schemas.microsoft.com/office/drawing/2016/5/10/chartex" xmlns:cx5="http://schemas.microsoft.com/office/drawing/2016/5/11/chartex" xmlns:mc="http://schemas.openxmlformats.org/markup-compatibility/2006" xmlns:o="urn:schemas-microsoft-com:office:office" xmlns:r="http://schemas.openxmlformats.org/officeDocument/2006/relationships" xmlns:m="http://schemas.openxmlformats.org/officeDocument/2006/math" xmlns:v="urn:schemas-microsoft-com:vml" xmlns:wp14="http://schemas.microsoft.com/office/word/2010/wordprocessingDrawing" xmlns:wp="http://schemas.openxmlformats.org/drawingml/2006/wordprocessingDrawing" xmlns:w10="urn:schemas-microsoft-com:office:word" xmlns:w="http://schemas.openxmlformats.org/wordprocessingml/2006/main" xmlns:w14="http://schemas.microsoft.com/office/word/2010/wordml" xmlns:w15="http://schemas.microsoft.com/office/word/2012/wordml" xmlns:w16se="http://schemas.microsoft.com/office/word/2015/wordml/symex" xmlns:wpg="http://schemas.microsoft.com/office/word/2010/wordprocessingGroup" xmlns:wpi="http://schemas.microsoft.com/office/word/2010/wordprocessingInk" xmlns:wne="http://schemas.microsoft.com/office/word/2006/wordml" xmlns:wps="http://schemas.microsoft.com/office/word/2010/wordprocessingShape" mc:Ignorable="w14 w15 w16se wp14">
+<w:endnotes xmlns:wpc="http://schemas.microsoft.com/office/word/2010/wordprocessingCanvas" xmlns:mo="http://schemas.microsoft.com/office/mac/office/2008/main" xmlns:mc="http://schemas.openxmlformats.org/markup-compatibility/2006" xmlns:mv="urn:schemas-microsoft-com:mac:vml" xmlns:o="urn:schemas-microsoft-com:office:office" xmlns:r="http://schemas.openxmlformats.org/officeDocument/2006/relationships" xmlns:m="http://schemas.openxmlformats.org/officeDocument/2006/math" xmlns:v="urn:schemas-microsoft-com:vml" xmlns:wp14="http://schemas.microsoft.com/office/word/2010/wordprocessingDrawing" xmlns:wp="http://schemas.openxmlformats.org/drawingml/2006/wordprocessingDrawing" xmlns:w10="urn:schemas-microsoft-com:office:word" xmlns:w="http://schemas.openxmlformats.org/wordprocessingml/2006/main" xmlns:w14="http://schemas.microsoft.com/office/word/2010/wordml" xmlns:w15="http://schemas.microsoft.com/office/word/2012/wordml" xmlns:wpg="http://schemas.microsoft.com/office/word/2010/wordprocessingGroup" xmlns:wpi="http://schemas.microsoft.com/office/word/2010/wordprocessingInk" xmlns:wne="http://schemas.microsoft.com/office/word/2006/wordml" xmlns:wps="http://schemas.microsoft.com/office/word/2010/wordprocessingShape" mc:Ignorable="w14 w15 wp14">
   <w:endnote w:type="separator" w:id="-1">
     <w:p>
       <w:r>
@@ -17061,7 +17184,7 @@
 </file>
 
 <file path=word/footer1.xml><?xml version="1.0" encoding="utf-8"?>
-<w:ftr xmlns:wpc="http://schemas.microsoft.com/office/word/2010/wordprocessingCanvas" xmlns:cx="http://schemas.microsoft.com/office/drawing/2014/chartex" xmlns:cx1="http://schemas.microsoft.com/office/drawing/2015/9/8/chartex" xmlns:cx2="http://schemas.microsoft.com/office/drawing/2015/10/21/chartex" xmlns:cx3="http://schemas.microsoft.com/office/drawing/2016/5/9/chartex" xmlns:cx4="http://schemas.microsoft.com/office/drawing/2016/5/10/chartex" xmlns:cx5="http://schemas.microsoft.com/office/drawing/2016/5/11/chartex" xmlns:mc="http://schemas.openxmlformats.org/markup-compatibility/2006" xmlns:o="urn:schemas-microsoft-com:office:office" xmlns:r="http://schemas.openxmlformats.org/officeDocument/2006/relationships" xmlns:m="http://schemas.openxmlformats.org/officeDocument/2006/math" xmlns:v="urn:schemas-microsoft-com:vml" xmlns:wp14="http://schemas.microsoft.com/office/word/2010/wordprocessingDrawing" xmlns:wp="http://schemas.openxmlformats.org/drawingml/2006/wordprocessingDrawing" xmlns:w10="urn:schemas-microsoft-com:office:word" xmlns:w="http://schemas.openxmlformats.org/wordprocessingml/2006/main" xmlns:w14="http://schemas.microsoft.com/office/word/2010/wordml" xmlns:w15="http://schemas.microsoft.com/office/word/2012/wordml" xmlns:w16se="http://schemas.microsoft.com/office/word/2015/wordml/symex" xmlns:wpg="http://schemas.microsoft.com/office/word/2010/wordprocessingGroup" xmlns:wpi="http://schemas.microsoft.com/office/word/2010/wordprocessingInk" xmlns:wne="http://schemas.microsoft.com/office/word/2006/wordml" xmlns:wps="http://schemas.microsoft.com/office/word/2010/wordprocessingShape" mc:Ignorable="w14 w15 w16se wp14">
+<w:ftr xmlns:wpc="http://schemas.microsoft.com/office/word/2010/wordprocessingCanvas" xmlns:mo="http://schemas.microsoft.com/office/mac/office/2008/main" xmlns:mc="http://schemas.openxmlformats.org/markup-compatibility/2006" xmlns:mv="urn:schemas-microsoft-com:mac:vml" xmlns:o="urn:schemas-microsoft-com:office:office" xmlns:r="http://schemas.openxmlformats.org/officeDocument/2006/relationships" xmlns:m="http://schemas.openxmlformats.org/officeDocument/2006/math" xmlns:v="urn:schemas-microsoft-com:vml" xmlns:wp14="http://schemas.microsoft.com/office/word/2010/wordprocessingDrawing" xmlns:wp="http://schemas.openxmlformats.org/drawingml/2006/wordprocessingDrawing" xmlns:w10="urn:schemas-microsoft-com:office:word" xmlns:w="http://schemas.openxmlformats.org/wordprocessingml/2006/main" xmlns:w14="http://schemas.microsoft.com/office/word/2010/wordml" xmlns:w15="http://schemas.microsoft.com/office/word/2012/wordml" xmlns:wpg="http://schemas.microsoft.com/office/word/2010/wordprocessingGroup" xmlns:wpi="http://schemas.microsoft.com/office/word/2010/wordprocessingInk" xmlns:wne="http://schemas.microsoft.com/office/word/2006/wordml" xmlns:wps="http://schemas.microsoft.com/office/word/2010/wordprocessingShape" mc:Ignorable="w14 w15 wp14">
   <w:p>
     <w:pPr>
       <w:pStyle w:val="Footer"/>
@@ -17071,7 +17194,7 @@
 </file>
 
 <file path=word/footer2.xml><?xml version="1.0" encoding="utf-8"?>
-<w:ftr xmlns:wpc="http://schemas.microsoft.com/office/word/2010/wordprocessingCanvas" xmlns:cx="http://schemas.microsoft.com/office/drawing/2014/chartex" xmlns:cx1="http://schemas.microsoft.com/office/drawing/2015/9/8/chartex" xmlns:cx2="http://schemas.microsoft.com/office/drawing/2015/10/21/chartex" xmlns:cx3="http://schemas.microsoft.com/office/drawing/2016/5/9/chartex" xmlns:cx4="http://schemas.microsoft.com/office/drawing/2016/5/10/chartex" xmlns:cx5="http://schemas.microsoft.com/office/drawing/2016/5/11/chartex" xmlns:mc="http://schemas.openxmlformats.org/markup-compatibility/2006" xmlns:o="urn:schemas-microsoft-com:office:office" xmlns:r="http://schemas.openxmlformats.org/officeDocument/2006/relationships" xmlns:m="http://schemas.openxmlformats.org/officeDocument/2006/math" xmlns:v="urn:schemas-microsoft-com:vml" xmlns:wp14="http://schemas.microsoft.com/office/word/2010/wordprocessingDrawing" xmlns:wp="http://schemas.openxmlformats.org/drawingml/2006/wordprocessingDrawing" xmlns:w10="urn:schemas-microsoft-com:office:word" xmlns:w="http://schemas.openxmlformats.org/wordprocessingml/2006/main" xmlns:w14="http://schemas.microsoft.com/office/word/2010/wordml" xmlns:w15="http://schemas.microsoft.com/office/word/2012/wordml" xmlns:w16se="http://schemas.microsoft.com/office/word/2015/wordml/symex" xmlns:wpg="http://schemas.microsoft.com/office/word/2010/wordprocessingGroup" xmlns:wpi="http://schemas.microsoft.com/office/word/2010/wordprocessingInk" xmlns:wne="http://schemas.microsoft.com/office/word/2006/wordml" xmlns:wps="http://schemas.microsoft.com/office/word/2010/wordprocessingShape" mc:Ignorable="w14 w15 w16se wp14">
+<w:ftr xmlns:wpc="http://schemas.microsoft.com/office/word/2010/wordprocessingCanvas" xmlns:mo="http://schemas.microsoft.com/office/mac/office/2008/main" xmlns:mc="http://schemas.openxmlformats.org/markup-compatibility/2006" xmlns:mv="urn:schemas-microsoft-com:mac:vml" xmlns:o="urn:schemas-microsoft-com:office:office" xmlns:r="http://schemas.openxmlformats.org/officeDocument/2006/relationships" xmlns:m="http://schemas.openxmlformats.org/officeDocument/2006/math" xmlns:v="urn:schemas-microsoft-com:vml" xmlns:wp14="http://schemas.microsoft.com/office/word/2010/wordprocessingDrawing" xmlns:wp="http://schemas.openxmlformats.org/drawingml/2006/wordprocessingDrawing" xmlns:w10="urn:schemas-microsoft-com:office:word" xmlns:w="http://schemas.openxmlformats.org/wordprocessingml/2006/main" xmlns:w14="http://schemas.microsoft.com/office/word/2010/wordml" xmlns:w15="http://schemas.microsoft.com/office/word/2012/wordml" xmlns:wpg="http://schemas.microsoft.com/office/word/2010/wordprocessingGroup" xmlns:wpi="http://schemas.microsoft.com/office/word/2010/wordprocessingInk" xmlns:wne="http://schemas.microsoft.com/office/word/2006/wordml" xmlns:wps="http://schemas.microsoft.com/office/word/2010/wordprocessingShape" mc:Ignorable="w14 w15 wp14">
   <w:p>
     <w:pPr>
       <w:pStyle w:val="Footer"/>
@@ -17084,7 +17207,7 @@
       <mc:AlternateContent>
         <mc:Choice Requires="wps">
           <w:drawing>
-            <wp:anchor distT="0" distB="0" distL="114300" distR="114300" simplePos="0" relativeHeight="4" behindDoc="0" locked="0" layoutInCell="1" allowOverlap="1">
+            <wp:anchor distT="0" distB="0" distL="114300" distR="114300" simplePos="0" relativeHeight="4" behindDoc="0" locked="0" layoutInCell="1" allowOverlap="1" wp14:anchorId="42CF1E9A" wp14:editId="1ED5C0AE">
               <wp:simplePos x="0" y="0"/>
               <wp:positionH relativeFrom="column">
                 <wp:posOffset>-114300</wp:posOffset>
@@ -17143,7 +17266,7 @@
             </wp:anchor>
           </w:drawing>
         </mc:Choice>
-        <mc:Fallback>
+        <mc:Fallback xmlns:w16se="http://schemas.microsoft.com/office/word/2015/wordml/symex" xmlns:cx5="http://schemas.microsoft.com/office/drawing/2016/5/11/chartex" xmlns:cx4="http://schemas.microsoft.com/office/drawing/2016/5/10/chartex" xmlns:cx3="http://schemas.microsoft.com/office/drawing/2016/5/9/chartex" xmlns:cx2="http://schemas.microsoft.com/office/drawing/2015/10/21/chartex" xmlns:cx1="http://schemas.microsoft.com/office/drawing/2015/9/8/chartex" xmlns:cx="http://schemas.microsoft.com/office/drawing/2014/chartex">
           <w:pict>
             <v:line w14:anchorId="307C774F" id="Line 16" o:spid="_x0000_s1026" style="position:absolute;z-index:4;visibility:visible;mso-wrap-style:square;mso-width-percent:0;mso-height-percent:0;mso-wrap-distance-left:9pt;mso-wrap-distance-top:0;mso-wrap-distance-right:9pt;mso-wrap-distance-bottom:0;mso-position-horizontal:absolute;mso-position-horizontal-relative:text;mso-position-vertical:absolute;mso-position-vertical-relative:text;mso-width-percent:0;mso-height-percent:0;mso-width-relative:page;mso-height-relative:page" from="-9pt,7.45pt" to="666pt,7.45pt" o:gfxdata="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"/>
           </w:pict>
@@ -17158,7 +17281,7 @@
       <mc:AlternateContent>
         <mc:Choice Requires="wpc">
           <w:drawing>
-            <wp:inline distT="0" distB="0" distL="0" distR="0">
+            <wp:inline distT="0" distB="0" distL="0" distR="0" wp14:anchorId="094D98AC" wp14:editId="00E6C093">
               <wp:extent cx="8343900" cy="457835"/>
               <wp:effectExtent l="3810" t="0" r="0" b="3810"/>
               <wp:docPr id="10" name="Canvas 10"/>
@@ -17294,8 +17417,18 @@
                                 <w:sz w:val="24"/>
                                 <w:lang w:eastAsia="zh-CN"/>
                               </w:rPr>
-                              <w:t>By YF.FRANK.WANG</w:t>
+                              <w:t xml:space="preserve">By </w:t>
                             </w:r>
+                            <w:proofErr w:type="gramStart"/>
+                            <w:r>
+                              <w:rPr>
+                                <w:rFonts w:ascii="Verdana" w:eastAsia="SimSun" w:hAnsi="Verdana" w:hint="eastAsia"/>
+                                <w:sz w:val="24"/>
+                                <w:lang w:eastAsia="zh-CN"/>
+                              </w:rPr>
+                              <w:t>YF.FRANK.WANG</w:t>
+                            </w:r>
+                            <w:proofErr w:type="gramEnd"/>
                           </w:p>
                         </w:txbxContent>
                       </wps:txbx>
@@ -17309,7 +17442,7 @@
             </wp:inline>
           </w:drawing>
         </mc:Choice>
-        <mc:Fallback>
+        <mc:Fallback xmlns:w16se="http://schemas.microsoft.com/office/word/2015/wordml/symex" xmlns:cx5="http://schemas.microsoft.com/office/drawing/2016/5/11/chartex" xmlns:cx4="http://schemas.microsoft.com/office/drawing/2016/5/10/chartex" xmlns:cx3="http://schemas.microsoft.com/office/drawing/2016/5/9/chartex" xmlns:cx2="http://schemas.microsoft.com/office/drawing/2015/10/21/chartex" xmlns:cx1="http://schemas.microsoft.com/office/drawing/2015/9/8/chartex" xmlns:cx="http://schemas.microsoft.com/office/drawing/2014/chartex">
           <w:pict>
             <v:group id="Canvas 10" o:spid="_x0000_s1121" editas="canvas" style="width:657pt;height:36.05pt;mso-position-horizontal-relative:char;mso-position-vertical-relative:line" coordsize="83439,4578" o:gfxdata="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">
               <v:shapetype id="_x0000_t75" coordsize="21600,21600" o:spt="75" o:preferrelative="t" path="m@4@5l@4@11@9@11@9@5xe" filled="f" stroked="f">
@@ -17403,7 +17536,7 @@
 </file>
 
 <file path=word/footer3.xml><?xml version="1.0" encoding="utf-8"?>
-<w:ftr xmlns:wpc="http://schemas.microsoft.com/office/word/2010/wordprocessingCanvas" xmlns:cx="http://schemas.microsoft.com/office/drawing/2014/chartex" xmlns:cx1="http://schemas.microsoft.com/office/drawing/2015/9/8/chartex" xmlns:cx2="http://schemas.microsoft.com/office/drawing/2015/10/21/chartex" xmlns:cx3="http://schemas.microsoft.com/office/drawing/2016/5/9/chartex" xmlns:cx4="http://schemas.microsoft.com/office/drawing/2016/5/10/chartex" xmlns:cx5="http://schemas.microsoft.com/office/drawing/2016/5/11/chartex" xmlns:mc="http://schemas.openxmlformats.org/markup-compatibility/2006" xmlns:o="urn:schemas-microsoft-com:office:office" xmlns:r="http://schemas.openxmlformats.org/officeDocument/2006/relationships" xmlns:m="http://schemas.openxmlformats.org/officeDocument/2006/math" xmlns:v="urn:schemas-microsoft-com:vml" xmlns:wp14="http://schemas.microsoft.com/office/word/2010/wordprocessingDrawing" xmlns:wp="http://schemas.openxmlformats.org/drawingml/2006/wordprocessingDrawing" xmlns:w10="urn:schemas-microsoft-com:office:word" xmlns:w="http://schemas.openxmlformats.org/wordprocessingml/2006/main" xmlns:w14="http://schemas.microsoft.com/office/word/2010/wordml" xmlns:w15="http://schemas.microsoft.com/office/word/2012/wordml" xmlns:w16se="http://schemas.microsoft.com/office/word/2015/wordml/symex" xmlns:wpg="http://schemas.microsoft.com/office/word/2010/wordprocessingGroup" xmlns:wpi="http://schemas.microsoft.com/office/word/2010/wordprocessingInk" xmlns:wne="http://schemas.microsoft.com/office/word/2006/wordml" xmlns:wps="http://schemas.microsoft.com/office/word/2010/wordprocessingShape" mc:Ignorable="w14 w15 w16se wp14">
+<w:ftr xmlns:wpc="http://schemas.microsoft.com/office/word/2010/wordprocessingCanvas" xmlns:mo="http://schemas.microsoft.com/office/mac/office/2008/main" xmlns:mc="http://schemas.openxmlformats.org/markup-compatibility/2006" xmlns:mv="urn:schemas-microsoft-com:mac:vml" xmlns:o="urn:schemas-microsoft-com:office:office" xmlns:r="http://schemas.openxmlformats.org/officeDocument/2006/relationships" xmlns:m="http://schemas.openxmlformats.org/officeDocument/2006/math" xmlns:v="urn:schemas-microsoft-com:vml" xmlns:wp14="http://schemas.microsoft.com/office/word/2010/wordprocessingDrawing" xmlns:wp="http://schemas.openxmlformats.org/drawingml/2006/wordprocessingDrawing" xmlns:w10="urn:schemas-microsoft-com:office:word" xmlns:w="http://schemas.openxmlformats.org/wordprocessingml/2006/main" xmlns:w14="http://schemas.microsoft.com/office/word/2010/wordml" xmlns:w15="http://schemas.microsoft.com/office/word/2012/wordml" xmlns:wpg="http://schemas.microsoft.com/office/word/2010/wordprocessingGroup" xmlns:wpi="http://schemas.microsoft.com/office/word/2010/wordprocessingInk" xmlns:wne="http://schemas.microsoft.com/office/word/2006/wordml" xmlns:wps="http://schemas.microsoft.com/office/word/2010/wordprocessingShape" mc:Ignorable="w14 w15 wp14">
   <w:p>
     <w:pPr>
       <w:pStyle w:val="Footer"/>
@@ -17413,7 +17546,7 @@
 </file>
 
 <file path=word/footnotes.xml><?xml version="1.0" encoding="utf-8"?>
-<w:footnotes xmlns:wpc="http://schemas.microsoft.com/office/word/2010/wordprocessingCanvas" xmlns:cx="http://schemas.microsoft.com/office/drawing/2014/chartex" xmlns:cx1="http://schemas.microsoft.com/office/drawing/2015/9/8/chartex" xmlns:cx2="http://schemas.microsoft.com/office/drawing/2015/10/21/chartex" xmlns:cx3="http://schemas.microsoft.com/office/drawing/2016/5/9/chartex" xmlns:cx4="http://schemas.microsoft.com/office/drawing/2016/5/10/chartex" xmlns:cx5="http://schemas.microsoft.com/office/drawing/2016/5/11/chartex" xmlns:mc="http://schemas.openxmlformats.org/markup-compatibility/2006" xmlns:o="urn:schemas-microsoft-com:office:office" xmlns:r="http://schemas.openxmlformats.org/officeDocument/2006/relationships" xmlns:m="http://schemas.openxmlformats.org/officeDocument/2006/math" xmlns:v="urn:schemas-microsoft-com:vml" xmlns:wp14="http://schemas.microsoft.com/office/word/2010/wordprocessingDrawing" xmlns:wp="http://schemas.openxmlformats.org/drawingml/2006/wordprocessingDrawing" xmlns:w10="urn:schemas-microsoft-com:office:word" xmlns:w="http://schemas.openxmlformats.org/wordprocessingml/2006/main" xmlns:w14="http://schemas.microsoft.com/office/word/2010/wordml" xmlns:w15="http://schemas.microsoft.com/office/word/2012/wordml" xmlns:w16se="http://schemas.microsoft.com/office/word/2015/wordml/symex" xmlns:wpg="http://schemas.microsoft.com/office/word/2010/wordprocessingGroup" xmlns:wpi="http://schemas.microsoft.com/office/word/2010/wordprocessingInk" xmlns:wne="http://schemas.microsoft.com/office/word/2006/wordml" xmlns:wps="http://schemas.microsoft.com/office/word/2010/wordprocessingShape" mc:Ignorable="w14 w15 w16se wp14">
+<w:footnotes xmlns:wpc="http://schemas.microsoft.com/office/word/2010/wordprocessingCanvas" xmlns:mo="http://schemas.microsoft.com/office/mac/office/2008/main" xmlns:mc="http://schemas.openxmlformats.org/markup-compatibility/2006" xmlns:mv="urn:schemas-microsoft-com:mac:vml" xmlns:o="urn:schemas-microsoft-com:office:office" xmlns:r="http://schemas.openxmlformats.org/officeDocument/2006/relationships" xmlns:m="http://schemas.openxmlformats.org/officeDocument/2006/math" xmlns:v="urn:schemas-microsoft-com:vml" xmlns:wp14="http://schemas.microsoft.com/office/word/2010/wordprocessingDrawing" xmlns:wp="http://schemas.openxmlformats.org/drawingml/2006/wordprocessingDrawing" xmlns:w10="urn:schemas-microsoft-com:office:word" xmlns:w="http://schemas.openxmlformats.org/wordprocessingml/2006/main" xmlns:w14="http://schemas.microsoft.com/office/word/2010/wordml" xmlns:w15="http://schemas.microsoft.com/office/word/2012/wordml" xmlns:wpg="http://schemas.microsoft.com/office/word/2010/wordprocessingGroup" xmlns:wpi="http://schemas.microsoft.com/office/word/2010/wordprocessingInk" xmlns:wne="http://schemas.microsoft.com/office/word/2006/wordml" xmlns:wps="http://schemas.microsoft.com/office/word/2010/wordprocessingShape" mc:Ignorable="w14 w15 wp14">
   <w:footnote w:type="separator" w:id="-1">
     <w:p>
       <w:r>
@@ -17432,7 +17565,7 @@
 </file>
 
 <file path=word/header1.xml><?xml version="1.0" encoding="utf-8"?>
-<w:hdr xmlns:wpc="http://schemas.microsoft.com/office/word/2010/wordprocessingCanvas" xmlns:cx="http://schemas.microsoft.com/office/drawing/2014/chartex" xmlns:cx1="http://schemas.microsoft.com/office/drawing/2015/9/8/chartex" xmlns:cx2="http://schemas.microsoft.com/office/drawing/2015/10/21/chartex" xmlns:cx3="http://schemas.microsoft.com/office/drawing/2016/5/9/chartex" xmlns:cx4="http://schemas.microsoft.com/office/drawing/2016/5/10/chartex" xmlns:cx5="http://schemas.microsoft.com/office/drawing/2016/5/11/chartex" xmlns:mc="http://schemas.openxmlformats.org/markup-compatibility/2006" xmlns:o="urn:schemas-microsoft-com:office:office" xmlns:r="http://schemas.openxmlformats.org/officeDocument/2006/relationships" xmlns:m="http://schemas.openxmlformats.org/officeDocument/2006/math" xmlns:v="urn:schemas-microsoft-com:vml" xmlns:wp14="http://schemas.microsoft.com/office/word/2010/wordprocessingDrawing" xmlns:wp="http://schemas.openxmlformats.org/drawingml/2006/wordprocessingDrawing" xmlns:w10="urn:schemas-microsoft-com:office:word" xmlns:w="http://schemas.openxmlformats.org/wordprocessingml/2006/main" xmlns:w14="http://schemas.microsoft.com/office/word/2010/wordml" xmlns:w15="http://schemas.microsoft.com/office/word/2012/wordml" xmlns:w16se="http://schemas.microsoft.com/office/word/2015/wordml/symex" xmlns:wpg="http://schemas.microsoft.com/office/word/2010/wordprocessingGroup" xmlns:wpi="http://schemas.microsoft.com/office/word/2010/wordprocessingInk" xmlns:wne="http://schemas.microsoft.com/office/word/2006/wordml" xmlns:wps="http://schemas.microsoft.com/office/word/2010/wordprocessingShape" mc:Ignorable="w14 w15 w16se wp14">
+<w:hdr xmlns:wpc="http://schemas.microsoft.com/office/word/2010/wordprocessingCanvas" xmlns:mo="http://schemas.microsoft.com/office/mac/office/2008/main" xmlns:mc="http://schemas.openxmlformats.org/markup-compatibility/2006" xmlns:mv="urn:schemas-microsoft-com:mac:vml" xmlns:o="urn:schemas-microsoft-com:office:office" xmlns:r="http://schemas.openxmlformats.org/officeDocument/2006/relationships" xmlns:m="http://schemas.openxmlformats.org/officeDocument/2006/math" xmlns:v="urn:schemas-microsoft-com:vml" xmlns:wp14="http://schemas.microsoft.com/office/word/2010/wordprocessingDrawing" xmlns:wp="http://schemas.openxmlformats.org/drawingml/2006/wordprocessingDrawing" xmlns:w10="urn:schemas-microsoft-com:office:word" xmlns:w="http://schemas.openxmlformats.org/wordprocessingml/2006/main" xmlns:w14="http://schemas.microsoft.com/office/word/2010/wordml" xmlns:w15="http://schemas.microsoft.com/office/word/2012/wordml" xmlns:wpg="http://schemas.microsoft.com/office/word/2010/wordprocessingGroup" xmlns:wpi="http://schemas.microsoft.com/office/word/2010/wordprocessingInk" xmlns:wne="http://schemas.microsoft.com/office/word/2006/wordml" xmlns:wps="http://schemas.microsoft.com/office/word/2010/wordprocessingShape" mc:Ignorable="w14 w15 wp14">
   <w:p>
     <w:pPr>
       <w:pStyle w:val="Header"/>
@@ -17442,7 +17575,7 @@
 </file>
 
 <file path=word/header2.xml><?xml version="1.0" encoding="utf-8"?>
-<w:hdr xmlns:wpc="http://schemas.microsoft.com/office/word/2010/wordprocessingCanvas" xmlns:cx="http://schemas.microsoft.com/office/drawing/2014/chartex" xmlns:cx1="http://schemas.microsoft.com/office/drawing/2015/9/8/chartex" xmlns:cx2="http://schemas.microsoft.com/office/drawing/2015/10/21/chartex" xmlns:cx3="http://schemas.microsoft.com/office/drawing/2016/5/9/chartex" xmlns:cx4="http://schemas.microsoft.com/office/drawing/2016/5/10/chartex" xmlns:cx5="http://schemas.microsoft.com/office/drawing/2016/5/11/chartex" xmlns:mc="http://schemas.openxmlformats.org/markup-compatibility/2006" xmlns:o="urn:schemas-microsoft-com:office:office" xmlns:r="http://schemas.openxmlformats.org/officeDocument/2006/relationships" xmlns:m="http://schemas.openxmlformats.org/officeDocument/2006/math" xmlns:v="urn:schemas-microsoft-com:vml" xmlns:wp14="http://schemas.microsoft.com/office/word/2010/wordprocessingDrawing" xmlns:wp="http://schemas.openxmlformats.org/drawingml/2006/wordprocessingDrawing" xmlns:w10="urn:schemas-microsoft-com:office:word" xmlns:w="http://schemas.openxmlformats.org/wordprocessingml/2006/main" xmlns:w14="http://schemas.microsoft.com/office/word/2010/wordml" xmlns:w15="http://schemas.microsoft.com/office/word/2012/wordml" xmlns:w16se="http://schemas.microsoft.com/office/word/2015/wordml/symex" xmlns:wpg="http://schemas.microsoft.com/office/word/2010/wordprocessingGroup" xmlns:wpi="http://schemas.microsoft.com/office/word/2010/wordprocessingInk" xmlns:wne="http://schemas.microsoft.com/office/word/2006/wordml" xmlns:wps="http://schemas.microsoft.com/office/word/2010/wordprocessingShape" mc:Ignorable="w14 w15 w16se wp14">
+<w:hdr xmlns:wpc="http://schemas.microsoft.com/office/word/2010/wordprocessingCanvas" xmlns:mo="http://schemas.microsoft.com/office/mac/office/2008/main" xmlns:mc="http://schemas.openxmlformats.org/markup-compatibility/2006" xmlns:mv="urn:schemas-microsoft-com:mac:vml" xmlns:o="urn:schemas-microsoft-com:office:office" xmlns:r="http://schemas.openxmlformats.org/officeDocument/2006/relationships" xmlns:m="http://schemas.openxmlformats.org/officeDocument/2006/math" xmlns:v="urn:schemas-microsoft-com:vml" xmlns:wp14="http://schemas.microsoft.com/office/word/2010/wordprocessingDrawing" xmlns:wp="http://schemas.openxmlformats.org/drawingml/2006/wordprocessingDrawing" xmlns:w10="urn:schemas-microsoft-com:office:word" xmlns:w="http://schemas.openxmlformats.org/wordprocessingml/2006/main" xmlns:w14="http://schemas.microsoft.com/office/word/2010/wordml" xmlns:w15="http://schemas.microsoft.com/office/word/2012/wordml" xmlns:wpg="http://schemas.microsoft.com/office/word/2010/wordprocessingGroup" xmlns:wpi="http://schemas.microsoft.com/office/word/2010/wordprocessingInk" xmlns:wne="http://schemas.microsoft.com/office/word/2006/wordml" xmlns:wps="http://schemas.microsoft.com/office/word/2010/wordprocessingShape" mc:Ignorable="w14 w15 wp14">
   <w:p>
     <w:pPr>
       <w:pStyle w:val="Header"/>
@@ -17455,7 +17588,7 @@
       <mc:AlternateContent>
         <mc:Choice Requires="wps">
           <w:drawing>
-            <wp:anchor distT="0" distB="0" distL="114300" distR="114300" simplePos="0" relativeHeight="3" behindDoc="0" locked="0" layoutInCell="1" allowOverlap="1">
+            <wp:anchor distT="0" distB="0" distL="114300" distR="114300" simplePos="0" relativeHeight="3" behindDoc="0" locked="0" layoutInCell="1" allowOverlap="1" wp14:anchorId="20DB6E1E" wp14:editId="1D1C2BC0">
               <wp:simplePos x="0" y="0"/>
               <wp:positionH relativeFrom="column">
                 <wp:posOffset>-114300</wp:posOffset>
@@ -17514,7 +17647,7 @@
             </wp:anchor>
           </w:drawing>
         </mc:Choice>
-        <mc:Fallback>
+        <mc:Fallback xmlns:w16se="http://schemas.microsoft.com/office/word/2015/wordml/symex" xmlns:cx5="http://schemas.microsoft.com/office/drawing/2016/5/11/chartex" xmlns:cx4="http://schemas.microsoft.com/office/drawing/2016/5/10/chartex" xmlns:cx3="http://schemas.microsoft.com/office/drawing/2016/5/9/chartex" xmlns:cx2="http://schemas.microsoft.com/office/drawing/2015/10/21/chartex" xmlns:cx1="http://schemas.microsoft.com/office/drawing/2015/9/8/chartex" xmlns:cx="http://schemas.microsoft.com/office/drawing/2014/chartex">
           <w:pict>
             <v:line w14:anchorId="77DA6F6F" id="Line 15" o:spid="_x0000_s1026" style="position:absolute;flip:y;z-index:3;visibility:visible;mso-wrap-style:square;mso-width-percent:0;mso-height-percent:0;mso-wrap-distance-left:9pt;mso-wrap-distance-top:0;mso-wrap-distance-right:9pt;mso-wrap-distance-bottom:0;mso-position-horizontal:absolute;mso-position-horizontal-relative:text;mso-position-vertical:absolute;mso-position-vertical-relative:text;mso-width-percent:0;mso-height-percent:0;mso-width-relative:page;mso-height-relative:page" from="-9pt,24.5pt" to="666pt,24.5pt" o:gfxdata="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"/>
           </w:pict>
@@ -17529,7 +17662,7 @@
       <mc:AlternateContent>
         <mc:Choice Requires="wpc">
           <w:drawing>
-            <wp:inline distT="0" distB="0" distL="0" distR="0">
+            <wp:inline distT="0" distB="0" distL="0" distR="0" wp14:anchorId="5CC716BA" wp14:editId="5CBFBD54">
               <wp:extent cx="8343900" cy="457200"/>
               <wp:effectExtent l="3810" t="0" r="0" b="2540"/>
               <wp:docPr id="6" name="Canvas 5"/>
@@ -17693,7 +17826,7 @@
                                 <w:noProof/>
                                 <w:sz w:val="24"/>
                               </w:rPr>
-                              <w:t>12</w:t>
+                              <w:t>1</w:t>
                             </w:r>
                             <w:r>
                               <w:rPr>
@@ -17768,7 +17901,7 @@
         </mc:Choice>
         <mc:Fallback>
           <w:pict>
-            <v:group id="Canvas 5" o:spid="_x0000_s1117" editas="canvas" style="width:657pt;height:36pt;mso-position-horizontal-relative:char;mso-position-vertical-relative:line" coordsize="83439,4572" o:gfxdata="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">
+            <v:group w14:anchorId="5CC716BA" id="Canvas 5" o:spid="_x0000_s1117" style="width:657pt;height:36pt;mso-position-horizontal-relative:char;mso-position-vertical-relative:line" coordsize="8343900,457200" o:gfxdata="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">
               <v:shapetype id="_x0000_t75" coordsize="21600,21600" o:spt="75" o:preferrelative="t" path="m@4@5l@4@11@9@11@9@5xe" filled="f" stroked="f">
                 <v:stroke joinstyle="miter"/>
                 <v:formulas>
@@ -17788,15 +17921,15 @@
                 <v:path o:extrusionok="f" gradientshapeok="t" o:connecttype="rect"/>
                 <o:lock v:ext="edit" aspectratio="t"/>
               </v:shapetype>
-              <v:shape id="_x0000_s1118" type="#_x0000_t75" style="position:absolute;width:83439;height:4572;visibility:visible;mso-wrap-style:square">
+              <v:shape id="_x0000_s1118" type="#_x0000_t75" style="position:absolute;width:8343900;height:457200;visibility:visible;mso-wrap-style:square">
                 <v:fill o:detectmouseclick="t"/>
                 <v:path o:connecttype="none"/>
               </v:shape>
-              <v:shapetype id="_x0000_t202" coordsize="21600,21600" o:spt="202" path="m,l,21600r21600,l21600,xe">
+              <v:shapetype id="_x0000_t202" coordsize="21600,21600" o:spt="202" path="m0,0l0,21600,21600,21600,21600,0xe">
                 <v:stroke joinstyle="miter"/>
                 <v:path gradientshapeok="t" o:connecttype="rect"/>
               </v:shapetype>
-              <v:shape id="Text Box 6" o:spid="_x0000_s1119" type="#_x0000_t202" style="position:absolute;left:17138;top:1143;width:49162;height:2286;visibility:visible;mso-wrap-style:square;v-text-anchor:top" o:gfxdata="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" filled="f" stroked="f">
+              <v:shape id="Text Box 6" o:spid="_x0000_s1119" type="#_x0000_t202" style="position:absolute;left:1713865;top:114300;width:4916170;height:228600;visibility:visible;mso-wrap-style:square;v-text-anchor:top" o:gfxdata="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" filled="f" stroked="f">
                 <v:textbox inset="5.85pt,.7pt,5.85pt,.7pt">
                   <w:txbxContent>
                     <w:p>
@@ -17828,7 +17961,7 @@
                   </w:txbxContent>
                 </v:textbox>
               </v:shape>
-              <v:shape id="Text Box 8" o:spid="_x0000_s1120" type="#_x0000_t202" style="position:absolute;left:67379;top:1143;width:14866;height:1962;visibility:visible;mso-wrap-style:square;v-text-anchor:top" o:gfxdata="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" filled="f" stroked="f">
+              <v:shape id="Text Box 8" o:spid="_x0000_s1120" type="#_x0000_t202" style="position:absolute;left:6737985;top:114300;width:1486535;height:196215;visibility:visible;mso-wrap-style:square;v-text-anchor:top" o:gfxdata="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" filled="f" stroked="f">
                 <v:textbox inset="5.85pt,.7pt,5.85pt,.7pt">
                   <w:txbxContent>
                     <w:p>
@@ -17871,7 +18004,7 @@
                           <w:noProof/>
                           <w:sz w:val="24"/>
                         </w:rPr>
-                        <w:t>12</w:t>
+                        <w:t>1</w:t>
                       </w:r>
                       <w:r>
                         <w:rPr>
@@ -17946,7 +18079,7 @@
 </file>
 
 <file path=word/header3.xml><?xml version="1.0" encoding="utf-8"?>
-<w:hdr xmlns:wpc="http://schemas.microsoft.com/office/word/2010/wordprocessingCanvas" xmlns:cx="http://schemas.microsoft.com/office/drawing/2014/chartex" xmlns:cx1="http://schemas.microsoft.com/office/drawing/2015/9/8/chartex" xmlns:cx2="http://schemas.microsoft.com/office/drawing/2015/10/21/chartex" xmlns:cx3="http://schemas.microsoft.com/office/drawing/2016/5/9/chartex" xmlns:cx4="http://schemas.microsoft.com/office/drawing/2016/5/10/chartex" xmlns:cx5="http://schemas.microsoft.com/office/drawing/2016/5/11/chartex" xmlns:mc="http://schemas.openxmlformats.org/markup-compatibility/2006" xmlns:o="urn:schemas-microsoft-com:office:office" xmlns:r="http://schemas.openxmlformats.org/officeDocument/2006/relationships" xmlns:m="http://schemas.openxmlformats.org/officeDocument/2006/math" xmlns:v="urn:schemas-microsoft-com:vml" xmlns:wp14="http://schemas.microsoft.com/office/word/2010/wordprocessingDrawing" xmlns:wp="http://schemas.openxmlformats.org/drawingml/2006/wordprocessingDrawing" xmlns:w10="urn:schemas-microsoft-com:office:word" xmlns:w="http://schemas.openxmlformats.org/wordprocessingml/2006/main" xmlns:w14="http://schemas.microsoft.com/office/word/2010/wordml" xmlns:w15="http://schemas.microsoft.com/office/word/2012/wordml" xmlns:w16se="http://schemas.microsoft.com/office/word/2015/wordml/symex" xmlns:wpg="http://schemas.microsoft.com/office/word/2010/wordprocessingGroup" xmlns:wpi="http://schemas.microsoft.com/office/word/2010/wordprocessingInk" xmlns:wne="http://schemas.microsoft.com/office/word/2006/wordml" xmlns:wps="http://schemas.microsoft.com/office/word/2010/wordprocessingShape" mc:Ignorable="w14 w15 w16se wp14">
+<w:hdr xmlns:wpc="http://schemas.microsoft.com/office/word/2010/wordprocessingCanvas" xmlns:mo="http://schemas.microsoft.com/office/mac/office/2008/main" xmlns:mc="http://schemas.openxmlformats.org/markup-compatibility/2006" xmlns:mv="urn:schemas-microsoft-com:mac:vml" xmlns:o="urn:schemas-microsoft-com:office:office" xmlns:r="http://schemas.openxmlformats.org/officeDocument/2006/relationships" xmlns:m="http://schemas.openxmlformats.org/officeDocument/2006/math" xmlns:v="urn:schemas-microsoft-com:vml" xmlns:wp14="http://schemas.microsoft.com/office/word/2010/wordprocessingDrawing" xmlns:wp="http://schemas.openxmlformats.org/drawingml/2006/wordprocessingDrawing" xmlns:w10="urn:schemas-microsoft-com:office:word" xmlns:w="http://schemas.openxmlformats.org/wordprocessingml/2006/main" xmlns:w14="http://schemas.microsoft.com/office/word/2010/wordml" xmlns:w15="http://schemas.microsoft.com/office/word/2012/wordml" xmlns:wpg="http://schemas.microsoft.com/office/word/2010/wordprocessingGroup" xmlns:wpi="http://schemas.microsoft.com/office/word/2010/wordprocessingInk" xmlns:wne="http://schemas.microsoft.com/office/word/2006/wordml" xmlns:wps="http://schemas.microsoft.com/office/word/2010/wordprocessingShape" mc:Ignorable="w14 w15 wp14">
   <w:p>
     <w:pPr>
       <w:pStyle w:val="Header"/>
@@ -17956,8 +18089,8 @@
 </file>
 
 <file path=word/numbering.xml><?xml version="1.0" encoding="utf-8"?>
-<w:numbering xmlns:wpc="http://schemas.microsoft.com/office/word/2010/wordprocessingCanvas" xmlns:cx="http://schemas.microsoft.com/office/drawing/2014/chartex" xmlns:cx1="http://schemas.microsoft.com/office/drawing/2015/9/8/chartex" xmlns:cx2="http://schemas.microsoft.com/office/drawing/2015/10/21/chartex" xmlns:cx3="http://schemas.microsoft.com/office/drawing/2016/5/9/chartex" xmlns:cx4="http://schemas.microsoft.com/office/drawing/2016/5/10/chartex" xmlns:cx5="http://schemas.microsoft.com/office/drawing/2016/5/11/chartex" xmlns:mc="http://schemas.openxmlformats.org/markup-compatibility/2006" xmlns:o="urn:schemas-microsoft-com:office:office" xmlns:r="http://schemas.openxmlformats.org/officeDocument/2006/relationships" xmlns:m="http://schemas.openxmlformats.org/officeDocument/2006/math" xmlns:v="urn:schemas-microsoft-com:vml" xmlns:wp14="http://schemas.microsoft.com/office/word/2010/wordprocessingDrawing" xmlns:wp="http://schemas.openxmlformats.org/drawingml/2006/wordprocessingDrawing" xmlns:w10="urn:schemas-microsoft-com:office:word" xmlns:w="http://schemas.openxmlformats.org/wordprocessingml/2006/main" xmlns:w14="http://schemas.microsoft.com/office/word/2010/wordml" xmlns:w15="http://schemas.microsoft.com/office/word/2012/wordml" xmlns:w16se="http://schemas.microsoft.com/office/word/2015/wordml/symex" xmlns:wpg="http://schemas.microsoft.com/office/word/2010/wordprocessingGroup" xmlns:wpi="http://schemas.microsoft.com/office/word/2010/wordprocessingInk" xmlns:wne="http://schemas.microsoft.com/office/word/2006/wordml" xmlns:wps="http://schemas.microsoft.com/office/word/2010/wordprocessingShape" mc:Ignorable="w14 w15 w16se wp14">
-  <w:abstractNum w:abstractNumId="0" w15:restartNumberingAfterBreak="0">
+<w:numbering xmlns:wpc="http://schemas.microsoft.com/office/word/2010/wordprocessingCanvas" xmlns:mo="http://schemas.microsoft.com/office/mac/office/2008/main" xmlns:mc="http://schemas.openxmlformats.org/markup-compatibility/2006" xmlns:mv="urn:schemas-microsoft-com:mac:vml" xmlns:o="urn:schemas-microsoft-com:office:office" xmlns:r="http://schemas.openxmlformats.org/officeDocument/2006/relationships" xmlns:m="http://schemas.openxmlformats.org/officeDocument/2006/math" xmlns:v="urn:schemas-microsoft-com:vml" xmlns:wp14="http://schemas.microsoft.com/office/word/2010/wordprocessingDrawing" xmlns:wp="http://schemas.openxmlformats.org/drawingml/2006/wordprocessingDrawing" xmlns:w10="urn:schemas-microsoft-com:office:word" xmlns:w="http://schemas.openxmlformats.org/wordprocessingml/2006/main" xmlns:w14="http://schemas.microsoft.com/office/word/2010/wordml" xmlns:w15="http://schemas.microsoft.com/office/word/2012/wordml" xmlns:wpg="http://schemas.microsoft.com/office/word/2010/wordprocessingGroup" xmlns:wpi="http://schemas.microsoft.com/office/word/2010/wordprocessingInk" xmlns:wne="http://schemas.microsoft.com/office/word/2006/wordml" xmlns:wps="http://schemas.microsoft.com/office/word/2010/wordprocessingShape" mc:Ignorable="w14 w15 wp14">
+  <w:abstractNum w:abstractNumId="0">
     <w:nsid w:val="051E7A55"/>
     <w:multiLevelType w:val="multilevel"/>
     <w:tmpl w:val="AF0AA52E"/>
@@ -18097,7 +18230,7 @@
       </w:rPr>
     </w:lvl>
   </w:abstractNum>
-  <w:abstractNum w:abstractNumId="1" w15:restartNumberingAfterBreak="0">
+  <w:abstractNum w:abstractNumId="1">
     <w:nsid w:val="0628559E"/>
     <w:multiLevelType w:val="multilevel"/>
     <w:tmpl w:val="1D1ABD52"/>
@@ -18237,7 +18370,7 @@
       </w:rPr>
     </w:lvl>
   </w:abstractNum>
-  <w:abstractNum w:abstractNumId="2" w15:restartNumberingAfterBreak="0">
+  <w:abstractNum w:abstractNumId="2">
     <w:nsid w:val="0AF92B28"/>
     <w:multiLevelType w:val="hybridMultilevel"/>
     <w:tmpl w:val="C5CCA830"/>
@@ -18353,7 +18486,7 @@
       </w:pPr>
     </w:lvl>
   </w:abstractNum>
-  <w:abstractNum w:abstractNumId="3" w15:restartNumberingAfterBreak="0">
+  <w:abstractNum w:abstractNumId="3">
     <w:nsid w:val="0E115E2B"/>
     <w:multiLevelType w:val="hybridMultilevel"/>
     <w:tmpl w:val="C442B096"/>
@@ -18469,7 +18602,7 @@
       </w:pPr>
     </w:lvl>
   </w:abstractNum>
-  <w:abstractNum w:abstractNumId="4" w15:restartNumberingAfterBreak="0">
+  <w:abstractNum w:abstractNumId="4">
     <w:nsid w:val="12050B9D"/>
     <w:multiLevelType w:val="multilevel"/>
     <w:tmpl w:val="0A408B32"/>
@@ -18609,7 +18742,7 @@
       </w:rPr>
     </w:lvl>
   </w:abstractNum>
-  <w:abstractNum w:abstractNumId="5" w15:restartNumberingAfterBreak="0">
+  <w:abstractNum w:abstractNumId="5">
     <w:nsid w:val="14AF3A42"/>
     <w:multiLevelType w:val="multilevel"/>
     <w:tmpl w:val="5D82C37A"/>
@@ -18749,7 +18882,7 @@
       </w:rPr>
     </w:lvl>
   </w:abstractNum>
-  <w:abstractNum w:abstractNumId="6" w15:restartNumberingAfterBreak="0">
+  <w:abstractNum w:abstractNumId="6">
     <w:nsid w:val="17E30490"/>
     <w:multiLevelType w:val="multilevel"/>
     <w:tmpl w:val="BB985B8E"/>
@@ -18889,7 +19022,7 @@
       </w:rPr>
     </w:lvl>
   </w:abstractNum>
-  <w:abstractNum w:abstractNumId="7" w15:restartNumberingAfterBreak="0">
+  <w:abstractNum w:abstractNumId="7">
     <w:nsid w:val="1CDC5091"/>
     <w:multiLevelType w:val="hybridMultilevel"/>
     <w:tmpl w:val="0756C1B6"/>
@@ -19005,7 +19138,7 @@
       </w:pPr>
     </w:lvl>
   </w:abstractNum>
-  <w:abstractNum w:abstractNumId="8" w15:restartNumberingAfterBreak="0">
+  <w:abstractNum w:abstractNumId="8">
     <w:nsid w:val="2548617A"/>
     <w:multiLevelType w:val="multilevel"/>
     <w:tmpl w:val="410CD96C"/>
@@ -19145,7 +19278,7 @@
       </w:rPr>
     </w:lvl>
   </w:abstractNum>
-  <w:abstractNum w:abstractNumId="9" w15:restartNumberingAfterBreak="0">
+  <w:abstractNum w:abstractNumId="9">
     <w:nsid w:val="27AE7121"/>
     <w:multiLevelType w:val="multilevel"/>
     <w:tmpl w:val="4472376A"/>
@@ -19285,7 +19418,7 @@
       </w:rPr>
     </w:lvl>
   </w:abstractNum>
-  <w:abstractNum w:abstractNumId="10" w15:restartNumberingAfterBreak="0">
+  <w:abstractNum w:abstractNumId="10">
     <w:nsid w:val="2ABA50DF"/>
     <w:multiLevelType w:val="multilevel"/>
     <w:tmpl w:val="5D82C37A"/>
@@ -19425,7 +19558,7 @@
       </w:rPr>
     </w:lvl>
   </w:abstractNum>
-  <w:abstractNum w:abstractNumId="11" w15:restartNumberingAfterBreak="0">
+  <w:abstractNum w:abstractNumId="11">
     <w:nsid w:val="2CC365F8"/>
     <w:multiLevelType w:val="multilevel"/>
     <w:tmpl w:val="8AC2BAC6"/>
@@ -19565,7 +19698,7 @@
       </w:rPr>
     </w:lvl>
   </w:abstractNum>
-  <w:abstractNum w:abstractNumId="12" w15:restartNumberingAfterBreak="0">
+  <w:abstractNum w:abstractNumId="12">
     <w:nsid w:val="30514884"/>
     <w:multiLevelType w:val="multilevel"/>
     <w:tmpl w:val="0A408B32"/>
@@ -19705,7 +19838,7 @@
       </w:rPr>
     </w:lvl>
   </w:abstractNum>
-  <w:abstractNum w:abstractNumId="13" w15:restartNumberingAfterBreak="0">
+  <w:abstractNum w:abstractNumId="13">
     <w:nsid w:val="306547FC"/>
     <w:multiLevelType w:val="multilevel"/>
     <w:tmpl w:val="410CD96C"/>
@@ -19845,7 +19978,7 @@
       </w:rPr>
     </w:lvl>
   </w:abstractNum>
-  <w:abstractNum w:abstractNumId="14" w15:restartNumberingAfterBreak="0">
+  <w:abstractNum w:abstractNumId="14">
     <w:nsid w:val="31CD5039"/>
     <w:multiLevelType w:val="multilevel"/>
     <w:tmpl w:val="6D9091C4"/>
@@ -19985,7 +20118,7 @@
       </w:rPr>
     </w:lvl>
   </w:abstractNum>
-  <w:abstractNum w:abstractNumId="15" w15:restartNumberingAfterBreak="0">
+  <w:abstractNum w:abstractNumId="15">
     <w:nsid w:val="3405545C"/>
     <w:multiLevelType w:val="hybridMultilevel"/>
     <w:tmpl w:val="2EBC3B0E"/>
@@ -20125,7 +20258,7 @@
       </w:rPr>
     </w:lvl>
   </w:abstractNum>
-  <w:abstractNum w:abstractNumId="16" w15:restartNumberingAfterBreak="0">
+  <w:abstractNum w:abstractNumId="16">
     <w:nsid w:val="376D201C"/>
     <w:multiLevelType w:val="hybridMultilevel"/>
     <w:tmpl w:val="21A66194"/>
@@ -20265,7 +20398,7 @@
       </w:rPr>
     </w:lvl>
   </w:abstractNum>
-  <w:abstractNum w:abstractNumId="17" w15:restartNumberingAfterBreak="0">
+  <w:abstractNum w:abstractNumId="17">
     <w:nsid w:val="38E90CAB"/>
     <w:multiLevelType w:val="multilevel"/>
     <w:tmpl w:val="1D1ABD52"/>
@@ -20405,7 +20538,7 @@
       </w:rPr>
     </w:lvl>
   </w:abstractNum>
-  <w:abstractNum w:abstractNumId="18" w15:restartNumberingAfterBreak="0">
+  <w:abstractNum w:abstractNumId="18">
     <w:nsid w:val="3BE90FC8"/>
     <w:multiLevelType w:val="multilevel"/>
     <w:tmpl w:val="5D82C37A"/>
@@ -20545,7 +20678,7 @@
       </w:rPr>
     </w:lvl>
   </w:abstractNum>
-  <w:abstractNum w:abstractNumId="19" w15:restartNumberingAfterBreak="0">
+  <w:abstractNum w:abstractNumId="19">
     <w:nsid w:val="3DDC6D70"/>
     <w:multiLevelType w:val="multilevel"/>
     <w:tmpl w:val="410CD96C"/>
@@ -20685,7 +20818,7 @@
       </w:rPr>
     </w:lvl>
   </w:abstractNum>
-  <w:abstractNum w:abstractNumId="20" w15:restartNumberingAfterBreak="0">
+  <w:abstractNum w:abstractNumId="20">
     <w:nsid w:val="3FB428ED"/>
     <w:multiLevelType w:val="multilevel"/>
     <w:tmpl w:val="10F4D71C"/>
@@ -20798,7 +20931,7 @@
       </w:pPr>
     </w:lvl>
   </w:abstractNum>
-  <w:abstractNum w:abstractNumId="21" w15:restartNumberingAfterBreak="0">
+  <w:abstractNum w:abstractNumId="21">
     <w:nsid w:val="413012C0"/>
     <w:multiLevelType w:val="hybridMultilevel"/>
     <w:tmpl w:val="10F4D71C"/>
@@ -20911,7 +21044,7 @@
       </w:pPr>
     </w:lvl>
   </w:abstractNum>
-  <w:abstractNum w:abstractNumId="22" w15:restartNumberingAfterBreak="0">
+  <w:abstractNum w:abstractNumId="22">
     <w:nsid w:val="41DE17D4"/>
     <w:multiLevelType w:val="multilevel"/>
     <w:tmpl w:val="0958EB52"/>
@@ -21051,7 +21184,7 @@
       </w:rPr>
     </w:lvl>
   </w:abstractNum>
-  <w:abstractNum w:abstractNumId="23" w15:restartNumberingAfterBreak="0">
+  <w:abstractNum w:abstractNumId="23">
     <w:nsid w:val="44216176"/>
     <w:multiLevelType w:val="multilevel"/>
     <w:tmpl w:val="676E5D66"/>
@@ -21164,7 +21297,7 @@
       </w:pPr>
     </w:lvl>
   </w:abstractNum>
-  <w:abstractNum w:abstractNumId="24" w15:restartNumberingAfterBreak="0">
+  <w:abstractNum w:abstractNumId="24">
     <w:nsid w:val="48813F57"/>
     <w:multiLevelType w:val="multilevel"/>
     <w:tmpl w:val="94726E30"/>
@@ -21280,7 +21413,7 @@
       </w:pPr>
     </w:lvl>
   </w:abstractNum>
-  <w:abstractNum w:abstractNumId="25" w15:restartNumberingAfterBreak="0">
+  <w:abstractNum w:abstractNumId="25">
     <w:nsid w:val="4B4273DD"/>
     <w:multiLevelType w:val="hybridMultilevel"/>
     <w:tmpl w:val="83ACD696"/>
@@ -21393,7 +21526,7 @@
       </w:pPr>
     </w:lvl>
   </w:abstractNum>
-  <w:abstractNum w:abstractNumId="26" w15:restartNumberingAfterBreak="0">
+  <w:abstractNum w:abstractNumId="26">
     <w:nsid w:val="4CDD04B7"/>
     <w:multiLevelType w:val="hybridMultilevel"/>
     <w:tmpl w:val="DC482EDE"/>
@@ -21509,7 +21642,7 @@
       </w:pPr>
     </w:lvl>
   </w:abstractNum>
-  <w:abstractNum w:abstractNumId="27" w15:restartNumberingAfterBreak="0">
+  <w:abstractNum w:abstractNumId="27">
     <w:nsid w:val="4F826619"/>
     <w:multiLevelType w:val="multilevel"/>
     <w:tmpl w:val="0409001D"/>
@@ -21622,7 +21755,7 @@
       </w:pPr>
     </w:lvl>
   </w:abstractNum>
-  <w:abstractNum w:abstractNumId="28" w15:restartNumberingAfterBreak="0">
+  <w:abstractNum w:abstractNumId="28">
     <w:nsid w:val="538F581E"/>
     <w:multiLevelType w:val="hybridMultilevel"/>
     <w:tmpl w:val="94726E30"/>
@@ -21738,7 +21871,7 @@
       </w:pPr>
     </w:lvl>
   </w:abstractNum>
-  <w:abstractNum w:abstractNumId="29" w15:restartNumberingAfterBreak="0">
+  <w:abstractNum w:abstractNumId="29">
     <w:nsid w:val="53E01265"/>
     <w:multiLevelType w:val="multilevel"/>
     <w:tmpl w:val="6D9091C4"/>
@@ -21878,7 +22011,7 @@
       </w:rPr>
     </w:lvl>
   </w:abstractNum>
-  <w:abstractNum w:abstractNumId="30" w15:restartNumberingAfterBreak="0">
+  <w:abstractNum w:abstractNumId="30">
     <w:nsid w:val="55A432D1"/>
     <w:multiLevelType w:val="hybridMultilevel"/>
     <w:tmpl w:val="79985D5E"/>
@@ -22018,7 +22151,7 @@
       </w:rPr>
     </w:lvl>
   </w:abstractNum>
-  <w:abstractNum w:abstractNumId="31" w15:restartNumberingAfterBreak="0">
+  <w:abstractNum w:abstractNumId="31">
     <w:nsid w:val="57C201B7"/>
     <w:multiLevelType w:val="hybridMultilevel"/>
     <w:tmpl w:val="06BEDF56"/>
@@ -22131,7 +22264,7 @@
       </w:pPr>
     </w:lvl>
   </w:abstractNum>
-  <w:abstractNum w:abstractNumId="32" w15:restartNumberingAfterBreak="0">
+  <w:abstractNum w:abstractNumId="32">
     <w:nsid w:val="597B13D7"/>
     <w:multiLevelType w:val="hybridMultilevel"/>
     <w:tmpl w:val="91C49BFA"/>
@@ -22247,7 +22380,7 @@
       </w:pPr>
     </w:lvl>
   </w:abstractNum>
-  <w:abstractNum w:abstractNumId="33" w15:restartNumberingAfterBreak="0">
+  <w:abstractNum w:abstractNumId="33">
     <w:nsid w:val="5DF71D9D"/>
     <w:multiLevelType w:val="multilevel"/>
     <w:tmpl w:val="500C5B74"/>
@@ -22387,7 +22520,7 @@
       </w:rPr>
     </w:lvl>
   </w:abstractNum>
-  <w:abstractNum w:abstractNumId="34" w15:restartNumberingAfterBreak="0">
+  <w:abstractNum w:abstractNumId="34">
     <w:nsid w:val="61791AAA"/>
     <w:multiLevelType w:val="hybridMultilevel"/>
     <w:tmpl w:val="3C062B42"/>
@@ -22528,7 +22661,7 @@
       </w:rPr>
     </w:lvl>
   </w:abstractNum>
-  <w:abstractNum w:abstractNumId="35" w15:restartNumberingAfterBreak="0">
+  <w:abstractNum w:abstractNumId="35">
     <w:nsid w:val="71B16A65"/>
     <w:multiLevelType w:val="multilevel"/>
     <w:tmpl w:val="8AC2BAC6"/>
@@ -22668,7 +22801,7 @@
       </w:rPr>
     </w:lvl>
   </w:abstractNum>
-  <w:abstractNum w:abstractNumId="36" w15:restartNumberingAfterBreak="0">
+  <w:abstractNum w:abstractNumId="36">
     <w:nsid w:val="74AD7135"/>
     <w:multiLevelType w:val="multilevel"/>
     <w:tmpl w:val="1D1ABD52"/>
@@ -22808,7 +22941,7 @@
       </w:rPr>
     </w:lvl>
   </w:abstractNum>
-  <w:abstractNum w:abstractNumId="37" w15:restartNumberingAfterBreak="0">
+  <w:abstractNum w:abstractNumId="37">
     <w:nsid w:val="764D4A2A"/>
     <w:multiLevelType w:val="multilevel"/>
     <w:tmpl w:val="4472376A"/>
@@ -22948,7 +23081,7 @@
       </w:rPr>
     </w:lvl>
   </w:abstractNum>
-  <w:abstractNum w:abstractNumId="38" w15:restartNumberingAfterBreak="0">
+  <w:abstractNum w:abstractNumId="38">
     <w:nsid w:val="78BF086F"/>
     <w:multiLevelType w:val="multilevel"/>
     <w:tmpl w:val="79985D5E"/>
@@ -23088,7 +23221,7 @@
       </w:rPr>
     </w:lvl>
   </w:abstractNum>
-  <w:abstractNum w:abstractNumId="39" w15:restartNumberingAfterBreak="0">
+  <w:abstractNum w:abstractNumId="39">
     <w:nsid w:val="7A706181"/>
     <w:multiLevelType w:val="multilevel"/>
     <w:tmpl w:val="0A408B32"/>
@@ -23228,7 +23361,7 @@
       </w:rPr>
     </w:lvl>
   </w:abstractNum>
-  <w:abstractNum w:abstractNumId="40" w15:restartNumberingAfterBreak="0">
+  <w:abstractNum w:abstractNumId="40">
     <w:nsid w:val="7F831BB1"/>
     <w:multiLevelType w:val="multilevel"/>
     <w:tmpl w:val="0A408B32"/>
@@ -23495,7 +23628,7 @@
 </file>
 
 <file path=word/styles.xml><?xml version="1.0" encoding="utf-8"?>
-<w:styles xmlns:mc="http://schemas.openxmlformats.org/markup-compatibility/2006" xmlns:r="http://schemas.openxmlformats.org/officeDocument/2006/relationships" xmlns:w="http://schemas.openxmlformats.org/wordprocessingml/2006/main" xmlns:w14="http://schemas.microsoft.com/office/word/2010/wordml" xmlns:w15="http://schemas.microsoft.com/office/word/2012/wordml" xmlns:w16se="http://schemas.microsoft.com/office/word/2015/wordml/symex" mc:Ignorable="w14 w15 w16se">
+<w:styles xmlns:mc="http://schemas.openxmlformats.org/markup-compatibility/2006" xmlns:r="http://schemas.openxmlformats.org/officeDocument/2006/relationships" xmlns:w="http://schemas.openxmlformats.org/wordprocessingml/2006/main" xmlns:w14="http://schemas.microsoft.com/office/word/2010/wordml" xmlns:w15="http://schemas.microsoft.com/office/word/2012/wordml" mc:Ignorable="w14 w15">
   <w:docDefaults>
     <w:rPrDefault>
       <w:rPr>
@@ -23505,7 +23638,7 @@
     </w:rPrDefault>
     <w:pPrDefault/>
   </w:docDefaults>
-  <w:latentStyles w:defLockedState="0" w:defUIPriority="0" w:defSemiHidden="0" w:defUnhideWhenUsed="0" w:defQFormat="0" w:count="374">
+  <w:latentStyles w:defLockedState="0" w:defUIPriority="0" w:defSemiHidden="0" w:defUnhideWhenUsed="0" w:defQFormat="0" w:count="382">
     <w:lsdException w:name="Normal" w:qFormat="1"/>
     <w:lsdException w:name="heading 1" w:qFormat="1"/>
     <w:lsdException w:name="heading 2" w:qFormat="1"/>
@@ -23785,7 +23918,6 @@
     <w:lsdException w:name="List Table 7 Colorful Accent 6" w:uiPriority="52"/>
     <w:lsdException w:name="Mention" w:semiHidden="1" w:uiPriority="99" w:unhideWhenUsed="1"/>
     <w:lsdException w:name="Smart Hyperlink" w:semiHidden="1" w:uiPriority="99" w:unhideWhenUsed="1"/>
-    <w:lsdException w:name="Hashtag" w:semiHidden="1" w:uiPriority="99" w:unhideWhenUsed="1"/>
   </w:latentStyles>
   <w:style w:type="paragraph" w:default="1" w:styleId="Normal">
     <w:name w:val="Normal"/>
@@ -23975,6 +24107,7 @@
       <w:jc w:val="both"/>
     </w:pPr>
     <w:tblPr>
+      <w:tblInd w:w="0" w:type="dxa"/>
       <w:tblBorders>
         <w:top w:val="single" w:sz="4" w:space="0" w:color="auto"/>
         <w:left w:val="single" w:sz="4" w:space="0" w:color="auto"/>
@@ -23983,6 +24116,12 @@
         <w:insideH w:val="single" w:sz="4" w:space="0" w:color="auto"/>
         <w:insideV w:val="single" w:sz="4" w:space="0" w:color="auto"/>
       </w:tblBorders>
+      <w:tblCellMar>
+        <w:top w:w="0" w:type="dxa"/>
+        <w:left w:w="108" w:type="dxa"/>
+        <w:bottom w:w="0" w:type="dxa"/>
+        <w:right w:w="108" w:type="dxa"/>
+      </w:tblCellMar>
     </w:tblPr>
   </w:style>
   <w:style w:type="paragraph" w:customStyle="1" w:styleId="a0">
@@ -24345,7 +24484,7 @@
 </file>
 
 <file path=customXml/itemProps1.xml><?xml version="1.0" encoding="utf-8"?>
-<ds:datastoreItem xmlns:ds="http://schemas.openxmlformats.org/officeDocument/2006/customXml" ds:itemID="{353F1C25-B5B0-47B2-8A33-1E0FA6FE7ECC}">
+<ds:datastoreItem xmlns:ds="http://schemas.openxmlformats.org/officeDocument/2006/customXml" ds:itemID="{4F81C7E8-11E6-B343-B7F1-38FD3B10BF41}">
   <ds:schemaRefs>
     <ds:schemaRef ds:uri="http://schemas.openxmlformats.org/officeDocument/2006/bibliography"/>
   </ds:schemaRefs>

</xml_diff>